<commit_message>
micro push included cross reference for images
</commit_message>
<xml_diff>
--- a/Entregaveis/Relatório Beta/BetaReport.docx
+++ b/Entregaveis/Relatório Beta/BetaReport.docx
@@ -411,7 +411,27 @@
                 <w:sz w:val="30"/>
                 <w:szCs w:val="30"/>
               </w:rPr>
-              <w:t>Rodrigo Mogárrio F. Leal</w:t>
+              <w:t xml:space="preserve">Rodrigo </w:t>
+            </w:r>
+            <w:proofErr w:type="spellStart"/>
+            <w:r>
+              <w:rPr>
+                <w:rFonts w:asciiTheme="majorHAnsi" w:hAnsiTheme="majorHAnsi"/>
+                <w:noProof w:val="0"/>
+                <w:sz w:val="30"/>
+                <w:szCs w:val="30"/>
+              </w:rPr>
+              <w:t>Mogárrio</w:t>
+            </w:r>
+            <w:proofErr w:type="spellEnd"/>
+            <w:r>
+              <w:rPr>
+                <w:rFonts w:asciiTheme="majorHAnsi" w:hAnsiTheme="majorHAnsi"/>
+                <w:noProof w:val="0"/>
+                <w:sz w:val="30"/>
+                <w:szCs w:val="30"/>
+              </w:rPr>
+              <w:t xml:space="preserve"> F. Leal</w:t>
             </w:r>
           </w:p>
         </w:tc>
@@ -516,6 +536,7 @@
         </w:rPr>
         <w:t xml:space="preserve"> </w:t>
       </w:r>
+      <w:proofErr w:type="spellStart"/>
       <w:r>
         <w:rPr>
           <w:rFonts w:asciiTheme="majorHAnsi" w:hAnsiTheme="majorHAnsi"/>
@@ -532,8 +553,9 @@
           <w:sz w:val="30"/>
           <w:szCs w:val="30"/>
         </w:rPr>
-        <w:t>eport for</w:t>
-      </w:r>
+        <w:t>eport</w:t>
+      </w:r>
+      <w:proofErr w:type="spellEnd"/>
       <w:r>
         <w:rPr>
           <w:rFonts w:asciiTheme="majorHAnsi" w:hAnsiTheme="majorHAnsi"/>
@@ -541,7 +563,7 @@
           <w:sz w:val="30"/>
           <w:szCs w:val="30"/>
         </w:rPr>
-        <w:t xml:space="preserve"> Unidade Curricular de </w:t>
+        <w:t xml:space="preserve"> for</w:t>
       </w:r>
       <w:r>
         <w:rPr>
@@ -550,8 +572,9 @@
           <w:sz w:val="30"/>
           <w:szCs w:val="30"/>
         </w:rPr>
-        <w:t>Projecto e Seminário</w:t>
-      </w:r>
+        <w:t xml:space="preserve"> Unidade Curricular de </w:t>
+      </w:r>
+      <w:proofErr w:type="spellStart"/>
       <w:r>
         <w:rPr>
           <w:rFonts w:asciiTheme="majorHAnsi" w:hAnsiTheme="majorHAnsi"/>
@@ -559,28 +582,27 @@
           <w:sz w:val="30"/>
           <w:szCs w:val="30"/>
         </w:rPr>
-        <w:t xml:space="preserve"> Licenciatura em Engenharia Informática e de Computadores</w:t>
-      </w:r>
-    </w:p>
-    <w:p>
-      <w:pPr>
+        <w:t>Projecto</w:t>
+      </w:r>
+      <w:proofErr w:type="spellEnd"/>
+      <w:r>
         <w:rPr>
           <w:rFonts w:asciiTheme="majorHAnsi" w:hAnsiTheme="majorHAnsi"/>
           <w:noProof w:val="0"/>
           <w:sz w:val="30"/>
           <w:szCs w:val="30"/>
         </w:rPr>
-      </w:pPr>
-    </w:p>
-    <w:p>
-      <w:pPr>
+        <w:t xml:space="preserve"> e Seminário</w:t>
+      </w:r>
+      <w:r>
         <w:rPr>
           <w:rFonts w:asciiTheme="majorHAnsi" w:hAnsiTheme="majorHAnsi"/>
           <w:noProof w:val="0"/>
           <w:sz w:val="30"/>
           <w:szCs w:val="30"/>
         </w:rPr>
-      </w:pPr>
+        <w:t xml:space="preserve"> Licenciatura em Engenharia Informática e de Computadores</w:t>
+      </w:r>
     </w:p>
     <w:p>
       <w:pPr>
@@ -594,26 +616,27 @@
     </w:p>
     <w:p>
       <w:pPr>
-        <w:jc w:val="center"/>
         <w:rPr>
           <w:rFonts w:asciiTheme="majorHAnsi" w:hAnsiTheme="majorHAnsi"/>
           <w:noProof w:val="0"/>
           <w:sz w:val="30"/>
           <w:szCs w:val="30"/>
-          <w:lang w:val="en-US"/>
-        </w:rPr>
-      </w:pPr>
-      <w:r>
+        </w:rPr>
+      </w:pPr>
+    </w:p>
+    <w:p>
+      <w:pPr>
         <w:rPr>
           <w:rFonts w:asciiTheme="majorHAnsi" w:hAnsiTheme="majorHAnsi"/>
           <w:noProof w:val="0"/>
           <w:sz w:val="30"/>
           <w:szCs w:val="30"/>
-          <w:lang w:val="en-US"/>
-        </w:rPr>
-        <w:t>Advisors</w:t>
-      </w:r>
-      <w:r>
+        </w:rPr>
+      </w:pPr>
+    </w:p>
+    <w:p>
+      <w:pPr>
+        <w:jc w:val="center"/>
         <w:rPr>
           <w:rFonts w:asciiTheme="majorHAnsi" w:hAnsiTheme="majorHAnsi"/>
           <w:noProof w:val="0"/>
@@ -621,8 +644,7 @@
           <w:szCs w:val="30"/>
           <w:lang w:val="en-US"/>
         </w:rPr>
-        <w:t xml:space="preserve">: </w:t>
-      </w:r>
+      </w:pPr>
       <w:r>
         <w:rPr>
           <w:rFonts w:asciiTheme="majorHAnsi" w:hAnsiTheme="majorHAnsi"/>
@@ -631,8 +653,74 @@
           <w:szCs w:val="30"/>
           <w:lang w:val="en-US"/>
         </w:rPr>
-        <w:t>Cátia Vaz, José Simão</w:t>
-      </w:r>
+        <w:t>Advisors</w:t>
+      </w:r>
+      <w:r>
+        <w:rPr>
+          <w:rFonts w:asciiTheme="majorHAnsi" w:hAnsiTheme="majorHAnsi"/>
+          <w:noProof w:val="0"/>
+          <w:sz w:val="30"/>
+          <w:szCs w:val="30"/>
+          <w:lang w:val="en-US"/>
+        </w:rPr>
+        <w:t xml:space="preserve">: </w:t>
+      </w:r>
+      <w:proofErr w:type="spellStart"/>
+      <w:r>
+        <w:rPr>
+          <w:rFonts w:asciiTheme="majorHAnsi" w:hAnsiTheme="majorHAnsi"/>
+          <w:noProof w:val="0"/>
+          <w:sz w:val="30"/>
+          <w:szCs w:val="30"/>
+          <w:lang w:val="en-US"/>
+        </w:rPr>
+        <w:t>Cátia</w:t>
+      </w:r>
+      <w:proofErr w:type="spellEnd"/>
+      <w:r>
+        <w:rPr>
+          <w:rFonts w:asciiTheme="majorHAnsi" w:hAnsiTheme="majorHAnsi"/>
+          <w:noProof w:val="0"/>
+          <w:sz w:val="30"/>
+          <w:szCs w:val="30"/>
+          <w:lang w:val="en-US"/>
+        </w:rPr>
+        <w:t xml:space="preserve"> </w:t>
+      </w:r>
+      <w:proofErr w:type="spellStart"/>
+      <w:r>
+        <w:rPr>
+          <w:rFonts w:asciiTheme="majorHAnsi" w:hAnsiTheme="majorHAnsi"/>
+          <w:noProof w:val="0"/>
+          <w:sz w:val="30"/>
+          <w:szCs w:val="30"/>
+          <w:lang w:val="en-US"/>
+        </w:rPr>
+        <w:t>Vaz</w:t>
+      </w:r>
+      <w:proofErr w:type="spellEnd"/>
+      <w:r>
+        <w:rPr>
+          <w:rFonts w:asciiTheme="majorHAnsi" w:hAnsiTheme="majorHAnsi"/>
+          <w:noProof w:val="0"/>
+          <w:sz w:val="30"/>
+          <w:szCs w:val="30"/>
+          <w:lang w:val="en-US"/>
+        </w:rPr>
+        <w:t xml:space="preserve">, José </w:t>
+      </w:r>
+      <w:proofErr w:type="spellStart"/>
+      <w:r>
+        <w:rPr>
+          <w:rFonts w:asciiTheme="majorHAnsi" w:hAnsiTheme="majorHAnsi"/>
+          <w:noProof w:val="0"/>
+          <w:sz w:val="30"/>
+          <w:szCs w:val="30"/>
+          <w:lang w:val="en-US"/>
+        </w:rPr>
+        <w:t>Simão</w:t>
+      </w:r>
+      <w:proofErr w:type="spellEnd"/>
     </w:p>
     <w:p>
       <w:pPr>
@@ -5625,7 +5713,23 @@
           <w:noProof w:val="0"/>
           <w:lang w:val="en-US"/>
         </w:rPr>
-        <w:t xml:space="preserve"> The ability to innovate, create and troubleshoot all kinds of technologies on a daily basis is what drives many individuals to seek experience and pursue a future i</w:t>
+        <w:t xml:space="preserve"> The ability to innovate, create and troubleshoot all kinds of technologies </w:t>
+      </w:r>
+      <w:proofErr w:type="gramStart"/>
+      <w:r>
+        <w:rPr>
+          <w:noProof w:val="0"/>
+          <w:lang w:val="en-US"/>
+        </w:rPr>
+        <w:t>on a daily basis</w:t>
+      </w:r>
+      <w:proofErr w:type="gramEnd"/>
+      <w:r>
+        <w:rPr>
+          <w:noProof w:val="0"/>
+          <w:lang w:val="en-US"/>
+        </w:rPr>
+        <w:t xml:space="preserve"> is what drives many individuals to seek experience and pursue a future i</w:t>
       </w:r>
       <w:r>
         <w:rPr>
@@ -6455,7 +6559,23 @@
           <w:noProof w:val="0"/>
           <w:lang w:val="en-US"/>
         </w:rPr>
-        <w:t xml:space="preserve">For this project </w:t>
+        <w:t xml:space="preserve">For this </w:t>
+      </w:r>
+      <w:proofErr w:type="gramStart"/>
+      <w:r>
+        <w:rPr>
+          <w:noProof w:val="0"/>
+          <w:lang w:val="en-US"/>
+        </w:rPr>
+        <w:t>project</w:t>
+      </w:r>
+      <w:proofErr w:type="gramEnd"/>
+      <w:r>
+        <w:rPr>
+          <w:noProof w:val="0"/>
+          <w:lang w:val="en-US"/>
+        </w:rPr>
+        <w:t xml:space="preserve"> </w:t>
       </w:r>
       <w:r>
         <w:rPr>
@@ -6641,8 +6761,17 @@
           <w:noProof w:val="0"/>
           <w:lang w:val="en-US"/>
         </w:rPr>
-        <w:t>Challenges can be solved on one or more programming language;</w:t>
-      </w:r>
+        <w:t xml:space="preserve">Challenges can be solved on one or more programming </w:t>
+      </w:r>
+      <w:proofErr w:type="gramStart"/>
+      <w:r>
+        <w:rPr>
+          <w:noProof w:val="0"/>
+          <w:lang w:val="en-US"/>
+        </w:rPr>
+        <w:t>language;</w:t>
+      </w:r>
+      <w:proofErr w:type="gramEnd"/>
     </w:p>
     <w:p>
       <w:pPr>
@@ -6661,8 +6790,17 @@
           <w:noProof w:val="0"/>
           <w:lang w:val="en-US"/>
         </w:rPr>
-        <w:t>To respond to a Challenge a user doesn’t need to be logged in;</w:t>
-      </w:r>
+        <w:t xml:space="preserve">To respond to a Challenge a user doesn’t need to be logged </w:t>
+      </w:r>
+      <w:proofErr w:type="gramStart"/>
+      <w:r>
+        <w:rPr>
+          <w:noProof w:val="0"/>
+          <w:lang w:val="en-US"/>
+        </w:rPr>
+        <w:t>in;</w:t>
+      </w:r>
+      <w:proofErr w:type="gramEnd"/>
     </w:p>
     <w:p>
       <w:pPr>
@@ -6681,8 +6819,17 @@
           <w:noProof w:val="0"/>
           <w:lang w:val="en-US"/>
         </w:rPr>
-        <w:t>Only logged in users can create Challenges;</w:t>
-      </w:r>
+        <w:t xml:space="preserve">Only logged in users can create </w:t>
+      </w:r>
+      <w:proofErr w:type="gramStart"/>
+      <w:r>
+        <w:rPr>
+          <w:noProof w:val="0"/>
+          <w:lang w:val="en-US"/>
+        </w:rPr>
+        <w:t>Challenges;</w:t>
+      </w:r>
+      <w:proofErr w:type="gramEnd"/>
     </w:p>
     <w:p>
       <w:pPr>
@@ -6701,8 +6848,17 @@
           <w:noProof w:val="0"/>
           <w:lang w:val="en-US"/>
         </w:rPr>
-        <w:t>To create a Challenge a solution and unit tests must be provided;</w:t>
-      </w:r>
+        <w:t xml:space="preserve">To create a Challenge a solution and unit tests must be </w:t>
+      </w:r>
+      <w:proofErr w:type="gramStart"/>
+      <w:r>
+        <w:rPr>
+          <w:noProof w:val="0"/>
+          <w:lang w:val="en-US"/>
+        </w:rPr>
+        <w:t>provided;</w:t>
+      </w:r>
+      <w:proofErr w:type="gramEnd"/>
     </w:p>
     <w:p>
       <w:pPr>
@@ -6735,7 +6891,23 @@
           <w:noProof w:val="0"/>
           <w:lang w:val="en-US"/>
         </w:rPr>
-        <w:t>the code must compile and the test</w:t>
+        <w:t xml:space="preserve">the code must </w:t>
+      </w:r>
+      <w:proofErr w:type="gramStart"/>
+      <w:r>
+        <w:rPr>
+          <w:noProof w:val="0"/>
+          <w:lang w:val="en-US"/>
+        </w:rPr>
+        <w:t>compile</w:t>
+      </w:r>
+      <w:proofErr w:type="gramEnd"/>
+      <w:r>
+        <w:rPr>
+          <w:noProof w:val="0"/>
+          <w:lang w:val="en-US"/>
+        </w:rPr>
+        <w:t xml:space="preserve"> and the test</w:t>
       </w:r>
       <w:r>
         <w:rPr>
@@ -6797,8 +6969,17 @@
           <w:noProof w:val="0"/>
           <w:lang w:val="en-US"/>
         </w:rPr>
-        <w:t>can be used to search specific topics;</w:t>
-      </w:r>
+        <w:t xml:space="preserve">can be used to search specific </w:t>
+      </w:r>
+      <w:proofErr w:type="gramStart"/>
+      <w:r>
+        <w:rPr>
+          <w:noProof w:val="0"/>
+          <w:lang w:val="en-US"/>
+        </w:rPr>
+        <w:t>topics;</w:t>
+      </w:r>
+      <w:proofErr w:type="gramEnd"/>
     </w:p>
     <w:p>
       <w:pPr>
@@ -6817,8 +6998,17 @@
           <w:noProof w:val="0"/>
           <w:lang w:val="en-US"/>
         </w:rPr>
-        <w:t>Only a logged in user can consult the Challenges he/she submitted;</w:t>
-      </w:r>
+        <w:t xml:space="preserve">Only a logged in user can consult the Challenges he/she </w:t>
+      </w:r>
+      <w:proofErr w:type="gramStart"/>
+      <w:r>
+        <w:rPr>
+          <w:noProof w:val="0"/>
+          <w:lang w:val="en-US"/>
+        </w:rPr>
+        <w:t>submitted;</w:t>
+      </w:r>
+      <w:proofErr w:type="gramEnd"/>
     </w:p>
     <w:p>
       <w:pPr>
@@ -6837,8 +7027,17 @@
           <w:noProof w:val="0"/>
           <w:lang w:val="en-US"/>
         </w:rPr>
-        <w:t>A user can create a private Challenge that is unreachable as a single Challenger and can only be visible in a Questionnaire created by the Challenge’s creator;</w:t>
-      </w:r>
+        <w:t xml:space="preserve">A user can create a private Challenge that is unreachable as a single Challenger and can only be visible in a Questionnaire created by the Challenge’s </w:t>
+      </w:r>
+      <w:proofErr w:type="gramStart"/>
+      <w:r>
+        <w:rPr>
+          <w:noProof w:val="0"/>
+          <w:lang w:val="en-US"/>
+        </w:rPr>
+        <w:t>creator;</w:t>
+      </w:r>
+      <w:proofErr w:type="gramEnd"/>
     </w:p>
     <w:p>
       <w:pPr>
@@ -6857,8 +7056,17 @@
           <w:noProof w:val="0"/>
           <w:lang w:val="en-US"/>
         </w:rPr>
-        <w:t>Only a logged in user can track and consult previously answered Challenges;</w:t>
-      </w:r>
+        <w:t xml:space="preserve">Only a logged in user can track and consult previously answered </w:t>
+      </w:r>
+      <w:proofErr w:type="gramStart"/>
+      <w:r>
+        <w:rPr>
+          <w:noProof w:val="0"/>
+          <w:lang w:val="en-US"/>
+        </w:rPr>
+        <w:t>Challenges;</w:t>
+      </w:r>
+      <w:proofErr w:type="gramEnd"/>
     </w:p>
     <w:p>
       <w:pPr>
@@ -6891,8 +7099,17 @@
           <w:noProof w:val="0"/>
           <w:lang w:val="en-US"/>
         </w:rPr>
-        <w:t xml:space="preserve"> solution can only be edited by the Challenge’s creator;</w:t>
-      </w:r>
+        <w:t xml:space="preserve"> solution can only be edited by the Challenge’s </w:t>
+      </w:r>
+      <w:proofErr w:type="gramStart"/>
+      <w:r>
+        <w:rPr>
+          <w:noProof w:val="0"/>
+          <w:lang w:val="en-US"/>
+        </w:rPr>
+        <w:t>creator;</w:t>
+      </w:r>
+      <w:proofErr w:type="gramEnd"/>
     </w:p>
     <w:p>
       <w:pPr>
@@ -6911,8 +7128,17 @@
           <w:noProof w:val="0"/>
           <w:lang w:val="en-US"/>
         </w:rPr>
-        <w:t>A public Challenge’s solution can be always consulted;</w:t>
-      </w:r>
+        <w:t xml:space="preserve">A public Challenge’s solution can be always </w:t>
+      </w:r>
+      <w:proofErr w:type="gramStart"/>
+      <w:r>
+        <w:rPr>
+          <w:noProof w:val="0"/>
+          <w:lang w:val="en-US"/>
+        </w:rPr>
+        <w:t>consulted;</w:t>
+      </w:r>
+      <w:proofErr w:type="gramEnd"/>
     </w:p>
     <w:p>
       <w:pPr>
@@ -6931,8 +7157,17 @@
           <w:noProof w:val="0"/>
           <w:lang w:val="en-US"/>
         </w:rPr>
-        <w:t>A private Challenge’s solution can only be seen by its creator;</w:t>
-      </w:r>
+        <w:t xml:space="preserve">A private Challenge’s solution can only be seen by its </w:t>
+      </w:r>
+      <w:proofErr w:type="gramStart"/>
+      <w:r>
+        <w:rPr>
+          <w:noProof w:val="0"/>
+          <w:lang w:val="en-US"/>
+        </w:rPr>
+        <w:t>creator;</w:t>
+      </w:r>
+      <w:proofErr w:type="gramEnd"/>
     </w:p>
     <w:p>
       <w:pPr>
@@ -6951,8 +7186,17 @@
           <w:noProof w:val="0"/>
           <w:lang w:val="en-US"/>
         </w:rPr>
-        <w:t>Challenge’s answer can only be consulted by the user that submit it;</w:t>
-      </w:r>
+        <w:t xml:space="preserve">Challenge’s answer can only be consulted by the user that submit </w:t>
+      </w:r>
+      <w:proofErr w:type="gramStart"/>
+      <w:r>
+        <w:rPr>
+          <w:noProof w:val="0"/>
+          <w:lang w:val="en-US"/>
+        </w:rPr>
+        <w:t>it;</w:t>
+      </w:r>
+      <w:proofErr w:type="gramEnd"/>
     </w:p>
     <w:p>
       <w:pPr>
@@ -6991,8 +7235,17 @@
           <w:noProof w:val="0"/>
           <w:lang w:val="en-US"/>
         </w:rPr>
-        <w:t>Users don´t have to be logged in to use this functionality;</w:t>
-      </w:r>
+        <w:t xml:space="preserve">Users don´t have to be logged in to use this </w:t>
+      </w:r>
+      <w:proofErr w:type="gramStart"/>
+      <w:r>
+        <w:rPr>
+          <w:noProof w:val="0"/>
+          <w:lang w:val="en-US"/>
+        </w:rPr>
+        <w:t>functionality;</w:t>
+      </w:r>
+      <w:proofErr w:type="gramEnd"/>
     </w:p>
     <w:p>
       <w:pPr>
@@ -7011,8 +7264,17 @@
           <w:noProof w:val="0"/>
           <w:lang w:val="en-US"/>
         </w:rPr>
-        <w:t>Users can choose a language to write code;</w:t>
-      </w:r>
+        <w:t xml:space="preserve">Users can choose a language to write </w:t>
+      </w:r>
+      <w:proofErr w:type="gramStart"/>
+      <w:r>
+        <w:rPr>
+          <w:noProof w:val="0"/>
+          <w:lang w:val="en-US"/>
+        </w:rPr>
+        <w:t>code;</w:t>
+      </w:r>
+      <w:proofErr w:type="gramEnd"/>
     </w:p>
     <w:p>
       <w:pPr>
@@ -7031,7 +7293,23 @@
           <w:noProof w:val="0"/>
           <w:lang w:val="en-US"/>
         </w:rPr>
-        <w:t xml:space="preserve">Users can run then written code and verify the output; </w:t>
+        <w:t xml:space="preserve">Users can run then written code and verify the </w:t>
+      </w:r>
+      <w:proofErr w:type="gramStart"/>
+      <w:r>
+        <w:rPr>
+          <w:noProof w:val="0"/>
+          <w:lang w:val="en-US"/>
+        </w:rPr>
+        <w:t>output;</w:t>
+      </w:r>
+      <w:proofErr w:type="gramEnd"/>
+      <w:r>
+        <w:rPr>
+          <w:noProof w:val="0"/>
+          <w:lang w:val="en-US"/>
+        </w:rPr>
+        <w:t xml:space="preserve"> </w:t>
       </w:r>
     </w:p>
     <w:p>
@@ -7071,8 +7349,17 @@
           <w:noProof w:val="0"/>
           <w:lang w:val="en-US"/>
         </w:rPr>
-        <w:t>Only logged in users can create Questionnaires;</w:t>
-      </w:r>
+        <w:t xml:space="preserve">Only logged in users can create </w:t>
+      </w:r>
+      <w:proofErr w:type="gramStart"/>
+      <w:r>
+        <w:rPr>
+          <w:noProof w:val="0"/>
+          <w:lang w:val="en-US"/>
+        </w:rPr>
+        <w:t>Questionnaires;</w:t>
+      </w:r>
+      <w:proofErr w:type="gramEnd"/>
     </w:p>
     <w:p>
       <w:pPr>
@@ -7091,8 +7378,17 @@
           <w:noProof w:val="0"/>
           <w:lang w:val="en-US"/>
         </w:rPr>
-        <w:t>Can have public and private Challenges;</w:t>
-      </w:r>
+        <w:t xml:space="preserve">Can have public and private </w:t>
+      </w:r>
+      <w:proofErr w:type="gramStart"/>
+      <w:r>
+        <w:rPr>
+          <w:noProof w:val="0"/>
+          <w:lang w:val="en-US"/>
+        </w:rPr>
+        <w:t>Challenges;</w:t>
+      </w:r>
+      <w:proofErr w:type="gramEnd"/>
     </w:p>
     <w:p>
       <w:pPr>
@@ -7111,8 +7407,17 @@
           <w:noProof w:val="0"/>
           <w:lang w:val="en-US"/>
         </w:rPr>
-        <w:t>Only the creator can edit the Questionnaire;</w:t>
-      </w:r>
+        <w:t xml:space="preserve">Only the creator can edit the </w:t>
+      </w:r>
+      <w:proofErr w:type="gramStart"/>
+      <w:r>
+        <w:rPr>
+          <w:noProof w:val="0"/>
+          <w:lang w:val="en-US"/>
+        </w:rPr>
+        <w:t>Questionnaire;</w:t>
+      </w:r>
+      <w:proofErr w:type="gramEnd"/>
     </w:p>
     <w:p>
       <w:pPr>
@@ -7199,8 +7504,17 @@
           <w:noProof w:val="0"/>
           <w:lang w:val="en-US"/>
         </w:rPr>
-        <w:t>Questionnaire can have a timer associate with it;</w:t>
-      </w:r>
+        <w:t xml:space="preserve">Questionnaire can have a timer associate with </w:t>
+      </w:r>
+      <w:proofErr w:type="gramStart"/>
+      <w:r>
+        <w:rPr>
+          <w:noProof w:val="0"/>
+          <w:lang w:val="en-US"/>
+        </w:rPr>
+        <w:t>it;</w:t>
+      </w:r>
+      <w:proofErr w:type="gramEnd"/>
     </w:p>
     <w:p>
       <w:pPr>
@@ -7219,8 +7533,17 @@
           <w:noProof w:val="0"/>
           <w:lang w:val="en-US"/>
         </w:rPr>
-        <w:t>Questionnaire’s timer starts when link is accessed;</w:t>
-      </w:r>
+        <w:t xml:space="preserve">Questionnaire’s timer starts when link is </w:t>
+      </w:r>
+      <w:proofErr w:type="gramStart"/>
+      <w:r>
+        <w:rPr>
+          <w:noProof w:val="0"/>
+          <w:lang w:val="en-US"/>
+        </w:rPr>
+        <w:t>accessed;</w:t>
+      </w:r>
+      <w:proofErr w:type="gramEnd"/>
     </w:p>
     <w:p>
       <w:pPr>
@@ -7240,8 +7563,17 @@
           <w:lang w:val="en-US"/>
         </w:rPr>
         <w:lastRenderedPageBreak/>
-        <w:t>Questionnaire’s creator can define what programming language can be used in any challenge;</w:t>
-      </w:r>
+        <w:t xml:space="preserve">Questionnaire’s creator can define what programming language can be used in any </w:t>
+      </w:r>
+      <w:proofErr w:type="gramStart"/>
+      <w:r>
+        <w:rPr>
+          <w:noProof w:val="0"/>
+          <w:lang w:val="en-US"/>
+        </w:rPr>
+        <w:t>challenge;</w:t>
+      </w:r>
+      <w:proofErr w:type="gramEnd"/>
     </w:p>
     <w:p>
       <w:pPr>
@@ -7260,8 +7592,17 @@
           <w:noProof w:val="0"/>
           <w:lang w:val="en-US"/>
         </w:rPr>
-        <w:t>Questionnaire’s creator can decide whether the user responding can view the final evaluation or not;</w:t>
-      </w:r>
+        <w:t xml:space="preserve">Questionnaire’s creator can decide whether the user responding can view the final evaluation or </w:t>
+      </w:r>
+      <w:proofErr w:type="gramStart"/>
+      <w:r>
+        <w:rPr>
+          <w:noProof w:val="0"/>
+          <w:lang w:val="en-US"/>
+        </w:rPr>
+        <w:t>not;</w:t>
+      </w:r>
+      <w:proofErr w:type="gramEnd"/>
     </w:p>
     <w:p>
       <w:pPr>
@@ -7322,8 +7663,17 @@
           <w:noProof w:val="0"/>
           <w:lang w:val="en-US"/>
         </w:rPr>
-        <w:t xml:space="preserve"> can only be viewed by the Questionnaire’s creator;</w:t>
-      </w:r>
+        <w:t xml:space="preserve"> can only be viewed by the Questionnaire’s </w:t>
+      </w:r>
+      <w:proofErr w:type="gramStart"/>
+      <w:r>
+        <w:rPr>
+          <w:noProof w:val="0"/>
+          <w:lang w:val="en-US"/>
+        </w:rPr>
+        <w:t>creator;</w:t>
+      </w:r>
+      <w:proofErr w:type="gramEnd"/>
     </w:p>
     <w:p>
       <w:pPr>
@@ -7342,8 +7692,17 @@
           <w:noProof w:val="0"/>
           <w:lang w:val="en-US"/>
         </w:rPr>
-        <w:t>Submitted answers cannot be modified or deleted;</w:t>
-      </w:r>
+        <w:t xml:space="preserve">Submitted answers cannot be modified or </w:t>
+      </w:r>
+      <w:proofErr w:type="gramStart"/>
+      <w:r>
+        <w:rPr>
+          <w:noProof w:val="0"/>
+          <w:lang w:val="en-US"/>
+        </w:rPr>
+        <w:t>deleted;</w:t>
+      </w:r>
+      <w:proofErr w:type="gramEnd"/>
     </w:p>
     <w:p>
       <w:pPr>
@@ -7362,8 +7721,17 @@
           <w:noProof w:val="0"/>
           <w:lang w:val="en-US"/>
         </w:rPr>
-        <w:t>Non submitted answers are considered as wrong;</w:t>
-      </w:r>
+        <w:t xml:space="preserve">Non submitted answers are considered as </w:t>
+      </w:r>
+      <w:proofErr w:type="gramStart"/>
+      <w:r>
+        <w:rPr>
+          <w:noProof w:val="0"/>
+          <w:lang w:val="en-US"/>
+        </w:rPr>
+        <w:t>wrong;</w:t>
+      </w:r>
+      <w:proofErr w:type="gramEnd"/>
     </w:p>
     <w:p>
       <w:pPr>
@@ -7402,8 +7770,17 @@
           <w:noProof w:val="0"/>
           <w:lang w:val="en-US"/>
         </w:rPr>
-        <w:t>Users can create an account;</w:t>
-      </w:r>
+        <w:t xml:space="preserve">Users can create an </w:t>
+      </w:r>
+      <w:proofErr w:type="gramStart"/>
+      <w:r>
+        <w:rPr>
+          <w:noProof w:val="0"/>
+          <w:lang w:val="en-US"/>
+        </w:rPr>
+        <w:t>account;</w:t>
+      </w:r>
+      <w:proofErr w:type="gramEnd"/>
     </w:p>
     <w:p>
       <w:pPr>
@@ -7422,8 +7799,17 @@
           <w:noProof w:val="0"/>
           <w:lang w:val="en-US"/>
         </w:rPr>
-        <w:t>Authentication uses a basic username/password scheme;</w:t>
-      </w:r>
+        <w:t xml:space="preserve">Authentication uses a basic username/password </w:t>
+      </w:r>
+      <w:proofErr w:type="gramStart"/>
+      <w:r>
+        <w:rPr>
+          <w:noProof w:val="0"/>
+          <w:lang w:val="en-US"/>
+        </w:rPr>
+        <w:t>scheme;</w:t>
+      </w:r>
+      <w:proofErr w:type="gramEnd"/>
     </w:p>
     <w:p>
       <w:pPr>
@@ -7442,8 +7828,17 @@
           <w:noProof w:val="0"/>
           <w:lang w:val="en-US"/>
         </w:rPr>
-        <w:t>When creating an account, user must provide username, password, name, email and an avatar;</w:t>
-      </w:r>
+        <w:t xml:space="preserve">When creating an account, user must provide username, password, name, email and an </w:t>
+      </w:r>
+      <w:proofErr w:type="gramStart"/>
+      <w:r>
+        <w:rPr>
+          <w:noProof w:val="0"/>
+          <w:lang w:val="en-US"/>
+        </w:rPr>
+        <w:t>avatar;</w:t>
+      </w:r>
+      <w:proofErr w:type="gramEnd"/>
     </w:p>
     <w:p>
       <w:pPr>
@@ -7477,7 +7872,15 @@
           <w:noProof w:val="0"/>
           <w:lang w:val="en-US"/>
         </w:rPr>
-        <w:t>Platform must provide an environment to run code for multiple programming languages (Java, Kotlin, C#, Java</w:t>
+        <w:t xml:space="preserve">Platform must provide an environment to run code for multiple programming languages (Java, Kotlin, C#, </w:t>
+      </w:r>
+      <w:proofErr w:type="gramStart"/>
+      <w:r>
+        <w:rPr>
+          <w:noProof w:val="0"/>
+          <w:lang w:val="en-US"/>
+        </w:rPr>
+        <w:t>Java</w:t>
       </w:r>
       <w:r>
         <w:rPr>
@@ -7491,7 +7894,15 @@
           <w:noProof w:val="0"/>
           <w:lang w:val="en-US"/>
         </w:rPr>
-        <w:t>cript and Python)</w:t>
+        <w:t>cript</w:t>
+      </w:r>
+      <w:proofErr w:type="gramEnd"/>
+      <w:r>
+        <w:rPr>
+          <w:noProof w:val="0"/>
+          <w:lang w:val="en-US"/>
+        </w:rPr>
+        <w:t xml:space="preserve"> and Python)</w:t>
       </w:r>
     </w:p>
     <w:p>
@@ -8013,12 +8424,21 @@
         </w:rPr>
         <w:t xml:space="preserve">, </w:t>
       </w:r>
-      <w:r>
-        <w:rPr>
-          <w:noProof w:val="0"/>
-          <w:lang w:val="en-US"/>
-        </w:rPr>
-        <w:t>tags and</w:t>
+      <w:proofErr w:type="gramStart"/>
+      <w:r>
+        <w:rPr>
+          <w:noProof w:val="0"/>
+          <w:lang w:val="en-US"/>
+        </w:rPr>
+        <w:t>tags</w:t>
+      </w:r>
+      <w:proofErr w:type="gramEnd"/>
+      <w:r>
+        <w:rPr>
+          <w:noProof w:val="0"/>
+          <w:lang w:val="en-US"/>
+        </w:rPr>
+        <w:t xml:space="preserve"> and</w:t>
       </w:r>
       <w:r>
         <w:rPr>
@@ -10492,7 +10912,23 @@
           <w:noProof w:val="0"/>
           <w:lang w:val="en-US"/>
         </w:rPr>
-        <w:t>some of them, as a way to demonstrate what are the most common features between them and our own platfor</w:t>
+        <w:t xml:space="preserve">some of them, </w:t>
+      </w:r>
+      <w:proofErr w:type="gramStart"/>
+      <w:r>
+        <w:rPr>
+          <w:noProof w:val="0"/>
+          <w:lang w:val="en-US"/>
+        </w:rPr>
+        <w:t>as a way to</w:t>
+      </w:r>
+      <w:proofErr w:type="gramEnd"/>
+      <w:r>
+        <w:rPr>
+          <w:noProof w:val="0"/>
+          <w:lang w:val="en-US"/>
+        </w:rPr>
+        <w:t xml:space="preserve"> demonstrate what are the most common features between them and our own platfor</w:t>
       </w:r>
       <w:r>
         <w:rPr>
@@ -10562,6 +10998,7 @@
         </w:rPr>
       </w:pPr>
       <w:bookmarkStart w:id="25" w:name="_Toc43055746"/>
+      <w:proofErr w:type="spellStart"/>
       <w:r>
         <w:rPr>
           <w:noProof w:val="0"/>
@@ -10573,14 +11010,16 @@
         <w:t>AlgoExpert</w:t>
       </w:r>
       <w:bookmarkEnd w:id="25"/>
-    </w:p>
-    <w:p>
-      <w:pPr>
-        <w:rPr>
-          <w:noProof w:val="0"/>
-          <w:lang w:val="en-US"/>
-        </w:rPr>
-      </w:pPr>
+      <w:proofErr w:type="spellEnd"/>
+    </w:p>
+    <w:p>
+      <w:pPr>
+        <w:rPr>
+          <w:noProof w:val="0"/>
+          <w:lang w:val="en-US"/>
+        </w:rPr>
+      </w:pPr>
+      <w:proofErr w:type="spellStart"/>
       <w:r>
         <w:rPr>
           <w:noProof w:val="0"/>
@@ -10588,6 +11027,7 @@
         </w:rPr>
         <w:t>AlgoExpert</w:t>
       </w:r>
+      <w:proofErr w:type="spellEnd"/>
       <w:r>
         <w:rPr>
           <w:noProof w:val="0"/>
@@ -10647,7 +11087,23 @@
           <w:noProof w:val="0"/>
           <w:lang w:val="en-US"/>
         </w:rPr>
-        <w:t xml:space="preserve"> was made to serve as a resource to prepare for coding interviews, by providing everything someone needs in one streamlined platform. It has 90 hand-picked questions, where only 4 of them are free, but it this possible to get the full platform content for the price of 115€ per year. Despite only having 7 programming languages, they differ from other e-learning platforms by providing over 60 hours of video content. Each question is accompanied by a two-part video, explaining a conceptual overview of the algorithm in how to approach, implement, optimize and how to analyze its space-time complexity, followed by code walkthrough in order to maximize learning. They also have coding interview tips videos to help coders stand out from other software </w:t>
+        <w:t xml:space="preserve"> was made to serve as a resource to prepare for coding interviews, by providing everything someone needs in one streamlined platform. It has 90 hand-picked questions, where only 4 of them are free, but it this possible to get the full platform content for the price of 115€ per year. Despite only having 7 programming languages, they differ from other e-learning platforms by providing over 60 hours of video content. Each question is accompanied by a two-part video, explaining a conceptual overview of the algorithm in how to approach, implement, optimize and how to analyze its space-time complexity, followed by code walkthrough </w:t>
+      </w:r>
+      <w:proofErr w:type="gramStart"/>
+      <w:r>
+        <w:rPr>
+          <w:noProof w:val="0"/>
+          <w:lang w:val="en-US"/>
+        </w:rPr>
+        <w:t>in order to</w:t>
+      </w:r>
+      <w:proofErr w:type="gramEnd"/>
+      <w:r>
+        <w:rPr>
+          <w:noProof w:val="0"/>
+          <w:lang w:val="en-US"/>
+        </w:rPr>
+        <w:t xml:space="preserve"> maximize learning. They also have coding interview tips videos to help coders stand out from other software </w:t>
       </w:r>
       <w:r>
         <w:rPr>
@@ -10703,6 +11159,7 @@
         </w:rPr>
       </w:pPr>
       <w:bookmarkStart w:id="26" w:name="_Toc43055747"/>
+      <w:proofErr w:type="spellStart"/>
       <w:r>
         <w:rPr>
           <w:noProof w:val="0"/>
@@ -10714,14 +11171,16 @@
         <w:t>HackerRank</w:t>
       </w:r>
       <w:bookmarkEnd w:id="26"/>
-    </w:p>
-    <w:p>
-      <w:pPr>
-        <w:rPr>
-          <w:noProof w:val="0"/>
-          <w:lang w:val="en-US"/>
-        </w:rPr>
-      </w:pPr>
+      <w:proofErr w:type="spellEnd"/>
+    </w:p>
+    <w:p>
+      <w:pPr>
+        <w:rPr>
+          <w:noProof w:val="0"/>
+          <w:lang w:val="en-US"/>
+        </w:rPr>
+      </w:pPr>
+      <w:proofErr w:type="spellStart"/>
       <w:r>
         <w:rPr>
           <w:noProof w:val="0"/>
@@ -10729,6 +11188,7 @@
         </w:rPr>
         <w:t>HackerRank</w:t>
       </w:r>
+      <w:proofErr w:type="spellEnd"/>
       <w:r>
         <w:rPr>
           <w:noProof w:val="0"/>
@@ -10816,6 +11276,7 @@
         </w:rPr>
       </w:pPr>
       <w:bookmarkStart w:id="27" w:name="_Toc43055748"/>
+      <w:proofErr w:type="spellStart"/>
       <w:r>
         <w:rPr>
           <w:noProof w:val="0"/>
@@ -10827,20 +11288,30 @@
         <w:t>LeetCode</w:t>
       </w:r>
       <w:bookmarkEnd w:id="27"/>
-    </w:p>
-    <w:p>
-      <w:pPr>
-        <w:rPr>
-          <w:noProof w:val="0"/>
-          <w:lang w:val="en-US"/>
-        </w:rPr>
-      </w:pPr>
-      <w:r>
-        <w:rPr>
-          <w:noProof w:val="0"/>
-          <w:lang w:val="en-US"/>
-        </w:rPr>
-        <w:t xml:space="preserve">LeetCode </w:t>
+      <w:proofErr w:type="spellEnd"/>
+    </w:p>
+    <w:p>
+      <w:pPr>
+        <w:rPr>
+          <w:noProof w:val="0"/>
+          <w:lang w:val="en-US"/>
+        </w:rPr>
+      </w:pPr>
+      <w:proofErr w:type="spellStart"/>
+      <w:r>
+        <w:rPr>
+          <w:noProof w:val="0"/>
+          <w:lang w:val="en-US"/>
+        </w:rPr>
+        <w:t>LeetCode</w:t>
+      </w:r>
+      <w:proofErr w:type="spellEnd"/>
+      <w:r>
+        <w:rPr>
+          <w:noProof w:val="0"/>
+          <w:lang w:val="en-US"/>
+        </w:rPr>
+        <w:t xml:space="preserve"> </w:t>
       </w:r>
       <w:sdt>
         <w:sdtPr>
@@ -10909,7 +11380,23 @@
           <w:lang w:val="en-US"/>
         </w:rPr>
         <w:lastRenderedPageBreak/>
-        <w:t>content to subscribers that pay 36€ per month or 147€ per year, which includes more questions commonly asked in famous companies like Google or Amazon, solutions and premium solutions to the problems, and other features like possibility to write with autocomplete or debug the code. They also have an online judge for the problems as well as a service that mocks interviews, where a session is launched for a certain amount of time where the users have to submitted the correct answer for each question before the time expires or they end the session manually. Not only does LeetCode prepare candidates for technical interviews, but also help companies identify talent through sponsoring contests.</w:t>
+        <w:t xml:space="preserve">content to subscribers that pay 36€ per month or 147€ per year, which includes more questions commonly asked in famous companies like Google or Amazon, solutions and premium solutions to the problems, and other features like possibility to write with autocomplete or debug the code. They also have an online judge for the problems as well as a service that mocks interviews, where a session is launched for a certain amount of time where the users have to submitted the correct answer for each question before the time expires or they end the session manually. Not only does </w:t>
+      </w:r>
+      <w:proofErr w:type="spellStart"/>
+      <w:r>
+        <w:rPr>
+          <w:noProof w:val="0"/>
+          <w:lang w:val="en-US"/>
+        </w:rPr>
+        <w:t>LeetCode</w:t>
+      </w:r>
+      <w:proofErr w:type="spellEnd"/>
+      <w:r>
+        <w:rPr>
+          <w:noProof w:val="0"/>
+          <w:lang w:val="en-US"/>
+        </w:rPr>
+        <w:t xml:space="preserve"> prepare candidates for technical interviews, but also help companies identify talent through sponsoring contests.</w:t>
       </w:r>
     </w:p>
     <w:p>
@@ -10937,6 +11424,7 @@
         </w:rPr>
       </w:pPr>
       <w:bookmarkStart w:id="28" w:name="_Toc43055749"/>
+      <w:proofErr w:type="spellStart"/>
       <w:r>
         <w:rPr>
           <w:noProof w:val="0"/>
@@ -10948,21 +11436,31 @@
         <w:t>Codewars</w:t>
       </w:r>
       <w:bookmarkEnd w:id="28"/>
-    </w:p>
-    <w:p>
-      <w:pPr>
-        <w:rPr>
-          <w:noProof w:val="0"/>
-          <w:lang w:val="en-US"/>
-        </w:rPr>
-      </w:pPr>
-      <w:r>
-        <w:rPr>
-          <w:noProof w:val="0"/>
-          <w:lang w:val="en-US"/>
-        </w:rPr>
-        <w:t>Different from all other platforms, Codewars</w:t>
-      </w:r>
+      <w:proofErr w:type="spellEnd"/>
+    </w:p>
+    <w:p>
+      <w:pPr>
+        <w:rPr>
+          <w:noProof w:val="0"/>
+          <w:lang w:val="en-US"/>
+        </w:rPr>
+      </w:pPr>
+      <w:r>
+        <w:rPr>
+          <w:noProof w:val="0"/>
+          <w:lang w:val="en-US"/>
+        </w:rPr>
+        <w:t xml:space="preserve">Different from all other platforms, </w:t>
+      </w:r>
+      <w:proofErr w:type="spellStart"/>
+      <w:r>
+        <w:rPr>
+          <w:noProof w:val="0"/>
+          <w:lang w:val="en-US"/>
+        </w:rPr>
+        <w:t>Codewars</w:t>
+      </w:r>
+      <w:proofErr w:type="spellEnd"/>
       <w:r>
         <w:rPr>
           <w:noProof w:val="0"/>
@@ -11022,7 +11520,23 @@
           <w:noProof w:val="0"/>
           <w:lang w:val="en-US"/>
         </w:rPr>
-        <w:t xml:space="preserve"> makes learning programming a lot of fun. Offering a huge repository of over 8600 problems in more than 56 programming languages, and ranking system as well as the ability to form coding clans, this platform has a strong active community. A user with a certain amount of ranking points, obtainable by solving problems, may help the platform grow by creating his own he unique problem. This problem may enter the Codewars repository collection if it receives a high positive feedback, which is also given by the community, and may later be translated to other languages, also with the efforts of the community. Each problem has its own feedback comment session where users may discuss about their implementations, and it is possible to always see others users solutions as long as one has already completed the challenge or if it “give ups” and loses ranking points. Although it is not an e-learning platform </w:t>
+        <w:t xml:space="preserve"> makes learning programming a lot of fun. Offering a huge repository of over 8600 problems in more than 56 programming languages, and ranking system as well as the ability to form coding clans, this platform has a strong active community. A user with a certain amount of ranking points, obtainable by solving problems, may help the platform grow by creating his own he unique problem. This problem may enter the </w:t>
+      </w:r>
+      <w:proofErr w:type="spellStart"/>
+      <w:r>
+        <w:rPr>
+          <w:noProof w:val="0"/>
+          <w:lang w:val="en-US"/>
+        </w:rPr>
+        <w:t>Codewars</w:t>
+      </w:r>
+      <w:proofErr w:type="spellEnd"/>
+      <w:r>
+        <w:rPr>
+          <w:noProof w:val="0"/>
+          <w:lang w:val="en-US"/>
+        </w:rPr>
+        <w:t xml:space="preserve"> repository collection if it receives a high positive feedback, which is also given by the community, and may later be translated to other languages, also with the efforts of the community. Each problem has its own feedback comment session where users may discuss about their implementations, and it is possible to always see others users solutions as long as one has already completed the challenge or if it “give ups” and loses ranking points. Although it is not an e-learning platform </w:t>
       </w:r>
       <w:r>
         <w:rPr>
@@ -11038,7 +11552,39 @@
           <w:noProof w:val="0"/>
           <w:lang w:val="en-US"/>
         </w:rPr>
-        <w:t>, it accomplishes the same effect by making people addicted to coding by making it a stimulant friendly competition with an excellent user interface experience. Codewars also works with tech companies to find good problems solvers and has an optional subscription for 4.5€, that offers not so substantial features such as profile badges, ad-free experience or member-only cluster environments to get faster results.</w:t>
+        <w:t xml:space="preserve">, it accomplishes the same effect by making people addicted to coding by making it a stimulant friendly competition with an excellent user interface experience. </w:t>
+      </w:r>
+      <w:proofErr w:type="spellStart"/>
+      <w:r>
+        <w:rPr>
+          <w:noProof w:val="0"/>
+          <w:lang w:val="en-US"/>
+        </w:rPr>
+        <w:t>Codewars</w:t>
+      </w:r>
+      <w:proofErr w:type="spellEnd"/>
+      <w:r>
+        <w:rPr>
+          <w:noProof w:val="0"/>
+          <w:lang w:val="en-US"/>
+        </w:rPr>
+        <w:t xml:space="preserve"> also works with tech companies to find good problems solvers and has an optional subscription for 4.5€, that offers not so substantial features such as profile badges, ad-free </w:t>
+      </w:r>
+      <w:proofErr w:type="gramStart"/>
+      <w:r>
+        <w:rPr>
+          <w:noProof w:val="0"/>
+          <w:lang w:val="en-US"/>
+        </w:rPr>
+        <w:t>experience</w:t>
+      </w:r>
+      <w:proofErr w:type="gramEnd"/>
+      <w:r>
+        <w:rPr>
+          <w:noProof w:val="0"/>
+          <w:lang w:val="en-US"/>
+        </w:rPr>
+        <w:t xml:space="preserve"> or member-only cluster environments to get faster results.</w:t>
       </w:r>
     </w:p>
     <w:p>
@@ -11066,6 +11612,7 @@
         </w:rPr>
       </w:pPr>
       <w:bookmarkStart w:id="29" w:name="_Toc43055750"/>
+      <w:proofErr w:type="spellStart"/>
       <w:r>
         <w:rPr>
           <w:noProof w:val="0"/>
@@ -11077,14 +11624,16 @@
         <w:t>CodeChef</w:t>
       </w:r>
       <w:bookmarkEnd w:id="29"/>
-    </w:p>
-    <w:p>
-      <w:pPr>
-        <w:rPr>
-          <w:noProof w:val="0"/>
-          <w:lang w:val="en-US"/>
-        </w:rPr>
-      </w:pPr>
+      <w:proofErr w:type="spellEnd"/>
+    </w:p>
+    <w:p>
+      <w:pPr>
+        <w:rPr>
+          <w:noProof w:val="0"/>
+          <w:lang w:val="en-US"/>
+        </w:rPr>
+      </w:pPr>
+      <w:proofErr w:type="spellStart"/>
       <w:r>
         <w:rPr>
           <w:noProof w:val="0"/>
@@ -11092,6 +11641,7 @@
         </w:rPr>
         <w:t>CodeChef</w:t>
       </w:r>
+      <w:proofErr w:type="spellEnd"/>
       <w:r>
         <w:rPr>
           <w:noProof w:val="0"/>
@@ -11151,7 +11701,39 @@
           <w:noProof w:val="0"/>
           <w:lang w:val="en-US"/>
         </w:rPr>
-        <w:t xml:space="preserve"> was born as non-profit educational initiative with the aim to providing a platform for students and young software professionals to practice and hone their skills through online contests. Even having over 4000 problems to practice in more than 55 languages, and a big community, the platform itself is simple and does not offer many features. The reason being that Codechef exists more like an initiative. It excels at promoting coding events in schools, hosting various contests and competitions with not only cash wining prizes but also teach gear, organizing workshops and doubt sessions. There is also the “CodeChef For Schools” program that aims to reach out to young students and encourage them a culture of programming in Indian schools. </w:t>
+        <w:t xml:space="preserve"> was born as non-profit educational initiative with the aim to providing a platform for students and young software professionals to practice and hone their skills through online contests. Even having over 4000 problems to practice in more than 55 languages, and a big community, the platform itself is simple and does not offer many features. The reason being that </w:t>
+      </w:r>
+      <w:proofErr w:type="spellStart"/>
+      <w:r>
+        <w:rPr>
+          <w:noProof w:val="0"/>
+          <w:lang w:val="en-US"/>
+        </w:rPr>
+        <w:t>Codechef</w:t>
+      </w:r>
+      <w:proofErr w:type="spellEnd"/>
+      <w:r>
+        <w:rPr>
+          <w:noProof w:val="0"/>
+          <w:lang w:val="en-US"/>
+        </w:rPr>
+        <w:t xml:space="preserve"> exists more like an initiative. It excels at promoting coding events in schools, hosting various contests and competitions with not only cash wining prizes but also teach gear, organizing workshops and doubt sessions. There is also the “</w:t>
+      </w:r>
+      <w:proofErr w:type="spellStart"/>
+      <w:r>
+        <w:rPr>
+          <w:noProof w:val="0"/>
+          <w:lang w:val="en-US"/>
+        </w:rPr>
+        <w:t>CodeChef</w:t>
+      </w:r>
+      <w:proofErr w:type="spellEnd"/>
+      <w:r>
+        <w:rPr>
+          <w:noProof w:val="0"/>
+          <w:lang w:val="en-US"/>
+        </w:rPr>
+        <w:t xml:space="preserve"> For Schools” program that aims to reach out to young students and encourage them a culture of programming in Indian schools. </w:t>
       </w:r>
     </w:p>
     <w:p>
@@ -11703,6 +12285,7 @@
                 <w:lang w:val="en-US" w:eastAsia="pt-PT"/>
               </w:rPr>
             </w:pPr>
+            <w:proofErr w:type="spellStart"/>
             <w:r>
               <w:rPr>
                 <w:rFonts w:ascii="Calibri" w:eastAsia="Times New Roman" w:hAnsi="Calibri" w:cs="Calibri"/>
@@ -11714,6 +12297,7 @@
               </w:rPr>
               <w:t>AlgoExpert</w:t>
             </w:r>
+            <w:proofErr w:type="spellEnd"/>
           </w:p>
         </w:tc>
         <w:tc>
@@ -11916,8 +12500,21 @@
                 <w:szCs w:val="18"/>
                 <w:lang w:val="en-US" w:eastAsia="pt-PT"/>
               </w:rPr>
-              <w:t>115€/yr</w:t>
+              <w:t>115€/</w:t>
             </w:r>
+            <w:proofErr w:type="spellStart"/>
+            <w:r>
+              <w:rPr>
+                <w:rFonts w:ascii="Calibri" w:eastAsia="Times New Roman" w:hAnsi="Calibri" w:cs="Calibri"/>
+                <w:noProof w:val="0"/>
+                <w:color w:val="000000"/>
+                <w:sz w:val="18"/>
+                <w:szCs w:val="18"/>
+                <w:lang w:val="en-US" w:eastAsia="pt-PT"/>
+              </w:rPr>
+              <w:t>yr</w:t>
+            </w:r>
+            <w:proofErr w:type="spellEnd"/>
           </w:p>
         </w:tc>
         <w:tc>
@@ -12015,6 +12612,7 @@
                 <w:lang w:val="en-US" w:eastAsia="pt-PT"/>
               </w:rPr>
             </w:pPr>
+            <w:proofErr w:type="spellStart"/>
             <w:r>
               <w:rPr>
                 <w:rFonts w:ascii="Calibri" w:eastAsia="Times New Roman" w:hAnsi="Calibri" w:cs="Calibri"/>
@@ -12026,6 +12624,7 @@
               </w:rPr>
               <w:t>HackerRank</w:t>
             </w:r>
+            <w:proofErr w:type="spellEnd"/>
           </w:p>
         </w:tc>
         <w:tc>
@@ -12228,8 +12827,21 @@
                 <w:szCs w:val="18"/>
                 <w:lang w:val="en-US" w:eastAsia="pt-PT"/>
               </w:rPr>
-              <w:t>230€/mo</w:t>
+              <w:t>230€/</w:t>
             </w:r>
+            <w:proofErr w:type="spellStart"/>
+            <w:r>
+              <w:rPr>
+                <w:rFonts w:ascii="Calibri" w:eastAsia="Times New Roman" w:hAnsi="Calibri" w:cs="Calibri"/>
+                <w:noProof w:val="0"/>
+                <w:color w:val="000000"/>
+                <w:sz w:val="18"/>
+                <w:szCs w:val="18"/>
+                <w:lang w:val="en-US" w:eastAsia="pt-PT"/>
+              </w:rPr>
+              <w:t>mo</w:t>
+            </w:r>
+            <w:proofErr w:type="spellEnd"/>
           </w:p>
         </w:tc>
         <w:tc>
@@ -12328,6 +12940,7 @@
                 <w:lang w:val="en-US" w:eastAsia="pt-PT"/>
               </w:rPr>
             </w:pPr>
+            <w:proofErr w:type="spellStart"/>
             <w:r>
               <w:rPr>
                 <w:rFonts w:ascii="Calibri" w:eastAsia="Times New Roman" w:hAnsi="Calibri" w:cs="Calibri"/>
@@ -12339,6 +12952,7 @@
               </w:rPr>
               <w:t>Leetcode</w:t>
             </w:r>
+            <w:proofErr w:type="spellEnd"/>
           </w:p>
         </w:tc>
         <w:tc>
@@ -12541,8 +13155,21 @@
                 <w:szCs w:val="18"/>
                 <w:lang w:val="en-US" w:eastAsia="pt-PT"/>
               </w:rPr>
-              <w:t>147€/yr</w:t>
+              <w:t>147€/</w:t>
             </w:r>
+            <w:proofErr w:type="spellStart"/>
+            <w:r>
+              <w:rPr>
+                <w:rFonts w:ascii="Calibri" w:eastAsia="Times New Roman" w:hAnsi="Calibri" w:cs="Calibri"/>
+                <w:noProof w:val="0"/>
+                <w:color w:val="000000"/>
+                <w:sz w:val="18"/>
+                <w:szCs w:val="18"/>
+                <w:lang w:val="en-US" w:eastAsia="pt-PT"/>
+              </w:rPr>
+              <w:t>yr</w:t>
+            </w:r>
+            <w:proofErr w:type="spellEnd"/>
           </w:p>
         </w:tc>
         <w:tc>
@@ -12640,6 +13267,7 @@
                 <w:lang w:val="en-US" w:eastAsia="pt-PT"/>
               </w:rPr>
             </w:pPr>
+            <w:proofErr w:type="spellStart"/>
             <w:r>
               <w:rPr>
                 <w:rFonts w:ascii="Calibri" w:eastAsia="Times New Roman" w:hAnsi="Calibri" w:cs="Calibri"/>
@@ -12651,6 +13279,7 @@
               </w:rPr>
               <w:t>Codewars</w:t>
             </w:r>
+            <w:proofErr w:type="spellEnd"/>
           </w:p>
         </w:tc>
         <w:tc>
@@ -12953,6 +13582,7 @@
                 <w:lang w:val="en-US" w:eastAsia="pt-PT"/>
               </w:rPr>
             </w:pPr>
+            <w:proofErr w:type="spellStart"/>
             <w:r>
               <w:rPr>
                 <w:rFonts w:ascii="Calibri" w:eastAsia="Times New Roman" w:hAnsi="Calibri" w:cs="Calibri"/>
@@ -12964,6 +13594,7 @@
               </w:rPr>
               <w:t>CodeChef</w:t>
             </w:r>
+            <w:proofErr w:type="spellEnd"/>
           </w:p>
         </w:tc>
         <w:tc>
@@ -13700,7 +14331,23 @@
           <w:noProof w:val="0"/>
           <w:lang w:val="en-US"/>
         </w:rPr>
-        <w:t>For the development of this application specific technologies were selected. Due to the nature of this projects the number of used technologies is vast, in this chapter a subset of the most relevant technologies were selected to be described in more detail.</w:t>
+        <w:t xml:space="preserve">For the development of this application specific technologies were selected. Due to the nature of this projects the number of used technologies is vast, in this chapter a subset of the most relevant technologies </w:t>
+      </w:r>
+      <w:proofErr w:type="gramStart"/>
+      <w:r>
+        <w:rPr>
+          <w:noProof w:val="0"/>
+          <w:lang w:val="en-US"/>
+        </w:rPr>
+        <w:t>were</w:t>
+      </w:r>
+      <w:proofErr w:type="gramEnd"/>
+      <w:r>
+        <w:rPr>
+          <w:noProof w:val="0"/>
+          <w:lang w:val="en-US"/>
+        </w:rPr>
+        <w:t xml:space="preserve"> selected to be described in more detail.</w:t>
       </w:r>
     </w:p>
     <w:p>
@@ -13934,7 +14581,23 @@
           <w:noProof w:val="0"/>
           <w:lang w:val="en-US"/>
         </w:rPr>
-        <w:t>The initial configuration of the project is done with the help of a npm package, create-react-app. This package creates the barebones of the client-side code including the first component to be rendered. That component can be edited, and other components can be built using the JSX language. JSX is a syntax extension to JavaScript, it looks like HTML but has the full power of JavaScript</w:t>
+        <w:t xml:space="preserve">The initial configuration of the project is done with the help of a </w:t>
+      </w:r>
+      <w:proofErr w:type="spellStart"/>
+      <w:r>
+        <w:rPr>
+          <w:noProof w:val="0"/>
+          <w:lang w:val="en-US"/>
+        </w:rPr>
+        <w:t>npm</w:t>
+      </w:r>
+      <w:proofErr w:type="spellEnd"/>
+      <w:r>
+        <w:rPr>
+          <w:noProof w:val="0"/>
+          <w:lang w:val="en-US"/>
+        </w:rPr>
+        <w:t xml:space="preserve"> package, create-react-app. This package creates the barebones of the client-side code including the first component to be rendered. That component can be edited, and other components can be built using the JSX language. JSX is a syntax extension to JavaScript, it looks like HTML but has the full power of JavaScript</w:t>
       </w:r>
       <w:r>
         <w:rPr>
@@ -14353,7 +15016,23 @@
           <w:noProof w:val="0"/>
           <w:lang w:val="en-US"/>
         </w:rPr>
-        <w:t xml:space="preserve">develop Spring applications. Includes embedded Tomcat, Jetty or Undertown as web application servers allowing the development of standalone applications, automatically configure Spring and 3rd party libraries when possible, offers a set of dependencies to </w:t>
+        <w:t xml:space="preserve">develop Spring applications. Includes embedded Tomcat, Jetty or </w:t>
+      </w:r>
+      <w:proofErr w:type="spellStart"/>
+      <w:r>
+        <w:rPr>
+          <w:noProof w:val="0"/>
+          <w:lang w:val="en-US"/>
+        </w:rPr>
+        <w:t>Undertown</w:t>
+      </w:r>
+      <w:proofErr w:type="spellEnd"/>
+      <w:r>
+        <w:rPr>
+          <w:noProof w:val="0"/>
+          <w:lang w:val="en-US"/>
+        </w:rPr>
+        <w:t xml:space="preserve"> as web application servers allowing the development of standalone applications, automatically configure Spring and 3rd party libraries when possible, offers a set of dependencies to </w:t>
       </w:r>
       <w:r>
         <w:rPr>
@@ -14922,7 +15601,71 @@
           <w:noProof w:val="0"/>
           <w:lang w:val="en-US"/>
         </w:rPr>
-        <w:t>A Dockerfile is a text file which includes the instructions to build a Docker image. A Dockerfile specifies the operating system, the runtimes, environmental variables, file locations, network ports, other components it needs and what the container will be doing once we run it. With a Dockerfile a Docker client can build an image, build a container from that image and execute it.</w:t>
+        <w:t xml:space="preserve">A </w:t>
+      </w:r>
+      <w:proofErr w:type="spellStart"/>
+      <w:r>
+        <w:rPr>
+          <w:noProof w:val="0"/>
+          <w:lang w:val="en-US"/>
+        </w:rPr>
+        <w:t>Dockerfile</w:t>
+      </w:r>
+      <w:proofErr w:type="spellEnd"/>
+      <w:r>
+        <w:rPr>
+          <w:noProof w:val="0"/>
+          <w:lang w:val="en-US"/>
+        </w:rPr>
+        <w:t xml:space="preserve"> is a text file which includes the instructions to build a Docker image. A </w:t>
+      </w:r>
+      <w:proofErr w:type="spellStart"/>
+      <w:r>
+        <w:rPr>
+          <w:noProof w:val="0"/>
+          <w:lang w:val="en-US"/>
+        </w:rPr>
+        <w:t>Dockerfile</w:t>
+      </w:r>
+      <w:proofErr w:type="spellEnd"/>
+      <w:r>
+        <w:rPr>
+          <w:noProof w:val="0"/>
+          <w:lang w:val="en-US"/>
+        </w:rPr>
+        <w:t xml:space="preserve"> specifies the operating system, the runtimes, environmental variables, file locations, network ports, other components it needs and what the container will be doing once we run it. With a </w:t>
+      </w:r>
+      <w:proofErr w:type="spellStart"/>
+      <w:r>
+        <w:rPr>
+          <w:noProof w:val="0"/>
+          <w:lang w:val="en-US"/>
+        </w:rPr>
+        <w:t>Dockerfile</w:t>
+      </w:r>
+      <w:proofErr w:type="spellEnd"/>
+      <w:r>
+        <w:rPr>
+          <w:noProof w:val="0"/>
+          <w:lang w:val="en-US"/>
+        </w:rPr>
+        <w:t xml:space="preserve"> a Docker client can build an image, build a container from that </w:t>
+      </w:r>
+      <w:proofErr w:type="gramStart"/>
+      <w:r>
+        <w:rPr>
+          <w:noProof w:val="0"/>
+          <w:lang w:val="en-US"/>
+        </w:rPr>
+        <w:t>image</w:t>
+      </w:r>
+      <w:proofErr w:type="gramEnd"/>
+      <w:r>
+        <w:rPr>
+          <w:noProof w:val="0"/>
+          <w:lang w:val="en-US"/>
+        </w:rPr>
+        <w:t xml:space="preserve"> and execute it.</w:t>
       </w:r>
     </w:p>
     <w:p>
@@ -15110,7 +15853,68 @@
           <w:noProof w:val="0"/>
           <w:lang w:val="en-US"/>
         </w:rPr>
-        <w:t>On the image below is shown how these modules interact, the Frontend module only communicates with the services module which in turn communicates with the execution environments, increasing the solution’s modularity.</w:t>
+        <w:t xml:space="preserve">On </w:t>
+      </w:r>
+      <w:r>
+        <w:rPr>
+          <w:noProof w:val="0"/>
+          <w:lang w:val="en-US"/>
+        </w:rPr>
+        <w:fldChar w:fldCharType="begin"/>
+      </w:r>
+      <w:r>
+        <w:rPr>
+          <w:noProof w:val="0"/>
+          <w:lang w:val="en-US"/>
+        </w:rPr>
+        <w:instrText xml:space="preserve"> REF _Ref43063606 \h </w:instrText>
+      </w:r>
+      <w:r>
+        <w:rPr>
+          <w:noProof w:val="0"/>
+          <w:lang w:val="en-US"/>
+        </w:rPr>
+      </w:r>
+      <w:r>
+        <w:rPr>
+          <w:noProof w:val="0"/>
+          <w:lang w:val="en-US"/>
+        </w:rPr>
+        <w:fldChar w:fldCharType="separate"/>
+      </w:r>
+      <w:r>
+        <w:rPr>
+          <w:noProof w:val="0"/>
+          <w:lang w:val="en-US"/>
+        </w:rPr>
+        <w:t xml:space="preserve">Figure </w:t>
+      </w:r>
+      <w:r>
+        <w:rPr>
+          <w:lang w:val="en-US"/>
+        </w:rPr>
+        <w:t>7</w:t>
+      </w:r>
+      <w:r>
+        <w:rPr>
+          <w:noProof w:val="0"/>
+          <w:lang w:val="en-US"/>
+        </w:rPr>
+        <w:fldChar w:fldCharType="end"/>
+      </w:r>
+      <w:r>
+        <w:rPr>
+          <w:noProof w:val="0"/>
+          <w:lang w:val="en-US"/>
+        </w:rPr>
+        <w:t xml:space="preserve"> </w:t>
+      </w:r>
+      <w:r>
+        <w:rPr>
+          <w:noProof w:val="0"/>
+          <w:lang w:val="en-US"/>
+        </w:rPr>
+        <w:t>is shown how these modules interact, the Frontend module only communicates with the services module which in turn communicates with the execution environments, increasing the solution’s modularity.</w:t>
       </w:r>
     </w:p>
     <w:p>
@@ -15183,6 +15987,7 @@
         </w:rPr>
       </w:pPr>
       <w:bookmarkStart w:id="42" w:name="_Toc43055728"/>
+      <w:bookmarkStart w:id="43" w:name="_Ref43063606"/>
       <w:r>
         <w:rPr>
           <w:noProof w:val="0"/>
@@ -15224,6 +16029,7 @@
         </w:rPr>
         <w:fldChar w:fldCharType="end"/>
       </w:r>
+      <w:bookmarkEnd w:id="43"/>
       <w:r>
         <w:rPr>
           <w:noProof w:val="0"/>
@@ -15273,7 +16079,7 @@
           <w:lang w:val="en-US"/>
         </w:rPr>
       </w:pPr>
-      <w:bookmarkStart w:id="43" w:name="_Toc43055758"/>
+      <w:bookmarkStart w:id="44" w:name="_Toc43055758"/>
       <w:r>
         <w:rPr>
           <w:noProof w:val="0"/>
@@ -15294,7 +16100,7 @@
         </w:rPr>
         <w:t>Web Client</w:t>
       </w:r>
-      <w:bookmarkEnd w:id="43"/>
+      <w:bookmarkEnd w:id="44"/>
     </w:p>
     <w:p>
       <w:pPr>
@@ -15521,6 +16327,7 @@
         </w:rPr>
         <w:t xml:space="preserve"> </w:t>
       </w:r>
+      <w:proofErr w:type="spellStart"/>
       <w:r>
         <w:rPr>
           <w:noProof w:val="0"/>
@@ -15528,12 +16335,29 @@
         </w:rPr>
         <w:t>CodeMirror</w:t>
       </w:r>
-      <w:r>
-        <w:rPr>
-          <w:noProof w:val="0"/>
-          <w:lang w:val="en-US"/>
-        </w:rPr>
-        <w:t>; Formik; Yup</w:t>
+      <w:proofErr w:type="spellEnd"/>
+      <w:r>
+        <w:rPr>
+          <w:noProof w:val="0"/>
+          <w:lang w:val="en-US"/>
+        </w:rPr>
+        <w:t xml:space="preserve">; </w:t>
+      </w:r>
+      <w:proofErr w:type="spellStart"/>
+      <w:r>
+        <w:rPr>
+          <w:noProof w:val="0"/>
+          <w:lang w:val="en-US"/>
+        </w:rPr>
+        <w:t>Formik</w:t>
+      </w:r>
+      <w:proofErr w:type="spellEnd"/>
+      <w:r>
+        <w:rPr>
+          <w:noProof w:val="0"/>
+          <w:lang w:val="en-US"/>
+        </w:rPr>
+        <w:t>; Yup</w:t>
       </w:r>
       <w:r>
         <w:rPr>
@@ -15597,7 +16421,7 @@
           <w:lang w:val="en-US"/>
         </w:rPr>
       </w:pPr>
-      <w:bookmarkStart w:id="44" w:name="_Toc43055759"/>
+      <w:bookmarkStart w:id="45" w:name="_Toc43055759"/>
       <w:r>
         <w:rPr>
           <w:noProof w:val="0"/>
@@ -15629,7 +16453,7 @@
         </w:rPr>
         <w:t>UI</w:t>
       </w:r>
-      <w:bookmarkEnd w:id="44"/>
+      <w:bookmarkEnd w:id="45"/>
     </w:p>
     <w:p>
       <w:pPr>
@@ -15866,7 +16690,7 @@
           <w:lang w:val="en-US"/>
         </w:rPr>
       </w:pPr>
-      <w:bookmarkStart w:id="45" w:name="_Toc43055760"/>
+      <w:bookmarkStart w:id="46" w:name="_Toc43055760"/>
       <w:r>
         <w:rPr>
           <w:noProof w:val="0"/>
@@ -15875,24 +16699,38 @@
           <w:szCs w:val="28"/>
           <w:lang w:val="en-US"/>
         </w:rPr>
-        <w:t>5.1.2 CodeMirror</w:t>
-      </w:r>
-      <w:bookmarkEnd w:id="45"/>
-    </w:p>
-    <w:p>
-      <w:pPr>
-        <w:rPr>
-          <w:noProof w:val="0"/>
-          <w:lang w:val="en-US"/>
-        </w:rPr>
-      </w:pPr>
-      <w:r>
-        <w:rPr>
-          <w:noProof w:val="0"/>
+        <w:t xml:space="preserve">5.1.2 </w:t>
+      </w:r>
+      <w:proofErr w:type="spellStart"/>
+      <w:r>
+        <w:rPr>
+          <w:noProof w:val="0"/>
+          <w:color w:val="auto"/>
+          <w:sz w:val="28"/>
+          <w:szCs w:val="28"/>
           <w:lang w:val="en-US"/>
         </w:rPr>
         <w:t>CodeMirror</w:t>
       </w:r>
+      <w:bookmarkEnd w:id="46"/>
+      <w:proofErr w:type="spellEnd"/>
+    </w:p>
+    <w:p>
+      <w:pPr>
+        <w:rPr>
+          <w:noProof w:val="0"/>
+          <w:lang w:val="en-US"/>
+        </w:rPr>
+      </w:pPr>
+      <w:proofErr w:type="spellStart"/>
+      <w:r>
+        <w:rPr>
+          <w:noProof w:val="0"/>
+          <w:lang w:val="en-US"/>
+        </w:rPr>
+        <w:t>CodeMirror</w:t>
+      </w:r>
+      <w:proofErr w:type="spellEnd"/>
       <w:r>
         <w:rPr>
           <w:noProof w:val="0"/>
@@ -16101,7 +16939,23 @@
           <w:noProof w:val="0"/>
           <w:lang w:val="en-US"/>
         </w:rPr>
-        <w:t xml:space="preserve">In the context of the developed e-learning platform, the CodeMirror library is used in </w:t>
+        <w:t xml:space="preserve">In the context of the developed e-learning platform, the </w:t>
+      </w:r>
+      <w:proofErr w:type="spellStart"/>
+      <w:r>
+        <w:rPr>
+          <w:noProof w:val="0"/>
+          <w:lang w:val="en-US"/>
+        </w:rPr>
+        <w:t>CodeMirror</w:t>
+      </w:r>
+      <w:proofErr w:type="spellEnd"/>
+      <w:r>
+        <w:rPr>
+          <w:noProof w:val="0"/>
+          <w:lang w:val="en-US"/>
+        </w:rPr>
+        <w:t xml:space="preserve"> library is used in </w:t>
       </w:r>
       <w:r>
         <w:rPr>
@@ -16179,7 +17033,7 @@
           <w:lang w:val="en-US"/>
         </w:rPr>
       </w:pPr>
-      <w:bookmarkStart w:id="46" w:name="_Toc43055761"/>
+      <w:bookmarkStart w:id="47" w:name="_Toc43055761"/>
       <w:r>
         <w:rPr>
           <w:noProof w:val="0"/>
@@ -16190,6 +17044,7 @@
         </w:rPr>
         <w:t xml:space="preserve">5.1.2 </w:t>
       </w:r>
+      <w:proofErr w:type="spellStart"/>
       <w:r>
         <w:rPr>
           <w:noProof w:val="0"/>
@@ -16200,7 +17055,8 @@
         </w:rPr>
         <w:t>Formik</w:t>
       </w:r>
-      <w:bookmarkEnd w:id="46"/>
+      <w:bookmarkEnd w:id="47"/>
+      <w:proofErr w:type="spellEnd"/>
     </w:p>
     <w:p>
       <w:pPr>
@@ -16403,7 +17259,7 @@
           <w:lang w:val="en-US"/>
         </w:rPr>
       </w:pPr>
-      <w:bookmarkStart w:id="47" w:name="_Toc43055762"/>
+      <w:bookmarkStart w:id="48" w:name="_Toc43055762"/>
       <w:r>
         <w:rPr>
           <w:noProof w:val="0"/>
@@ -16424,7 +17280,7 @@
         </w:rPr>
         <w:t>Yup</w:t>
       </w:r>
-      <w:bookmarkEnd w:id="47"/>
+      <w:bookmarkEnd w:id="48"/>
     </w:p>
     <w:p>
       <w:pPr>
@@ -16623,7 +17479,7 @@
           <w:lang w:val="en-US"/>
         </w:rPr>
       </w:pPr>
-      <w:bookmarkStart w:id="48" w:name="_Toc43055763"/>
+      <w:bookmarkStart w:id="49" w:name="_Toc43055763"/>
       <w:r>
         <w:rPr>
           <w:noProof w:val="0"/>
@@ -16634,7 +17490,7 @@
         </w:rPr>
         <w:t>5.2. Services</w:t>
       </w:r>
-      <w:bookmarkEnd w:id="48"/>
+      <w:bookmarkEnd w:id="49"/>
     </w:p>
     <w:p>
       <w:pPr>
@@ -16663,7 +17519,68 @@
           <w:noProof w:val="0"/>
           <w:lang w:val="en-US"/>
         </w:rPr>
-        <w:t>In the image below it</w:t>
+        <w:t xml:space="preserve">In </w:t>
+      </w:r>
+      <w:r>
+        <w:rPr>
+          <w:noProof w:val="0"/>
+          <w:lang w:val="en-US"/>
+        </w:rPr>
+        <w:fldChar w:fldCharType="begin"/>
+      </w:r>
+      <w:r>
+        <w:rPr>
+          <w:noProof w:val="0"/>
+          <w:lang w:val="en-US"/>
+        </w:rPr>
+        <w:instrText xml:space="preserve"> REF _Ref43063628 \h </w:instrText>
+      </w:r>
+      <w:r>
+        <w:rPr>
+          <w:noProof w:val="0"/>
+          <w:lang w:val="en-US"/>
+        </w:rPr>
+      </w:r>
+      <w:r>
+        <w:rPr>
+          <w:noProof w:val="0"/>
+          <w:lang w:val="en-US"/>
+        </w:rPr>
+        <w:fldChar w:fldCharType="separate"/>
+      </w:r>
+      <w:r>
+        <w:rPr>
+          <w:noProof w:val="0"/>
+          <w:lang w:val="en-US"/>
+        </w:rPr>
+        <w:t xml:space="preserve">Figure </w:t>
+      </w:r>
+      <w:r>
+        <w:rPr>
+          <w:lang w:val="en-US"/>
+        </w:rPr>
+        <w:t>8</w:t>
+      </w:r>
+      <w:r>
+        <w:rPr>
+          <w:noProof w:val="0"/>
+          <w:lang w:val="en-US"/>
+        </w:rPr>
+        <w:fldChar w:fldCharType="end"/>
+      </w:r>
+      <w:r>
+        <w:rPr>
+          <w:noProof w:val="0"/>
+          <w:lang w:val="en-US"/>
+        </w:rPr>
+        <w:t xml:space="preserve"> </w:t>
+      </w:r>
+      <w:r>
+        <w:rPr>
+          <w:noProof w:val="0"/>
+          <w:lang w:val="en-US"/>
+        </w:rPr>
+        <w:t>it</w:t>
       </w:r>
       <w:r>
         <w:rPr>
@@ -16963,7 +17880,8 @@
           <w:lang w:val="en-US"/>
         </w:rPr>
       </w:pPr>
-      <w:bookmarkStart w:id="49" w:name="_Toc43055729"/>
+      <w:bookmarkStart w:id="50" w:name="_Toc43055729"/>
+      <w:bookmarkStart w:id="51" w:name="_Ref43063628"/>
       <w:r>
         <w:rPr>
           <w:noProof w:val="0"/>
@@ -17005,6 +17923,7 @@
         </w:rPr>
         <w:fldChar w:fldCharType="end"/>
       </w:r>
+      <w:bookmarkEnd w:id="51"/>
       <w:r>
         <w:rPr>
           <w:noProof w:val="0"/>
@@ -17012,7 +17931,7 @@
         </w:rPr>
         <w:t xml:space="preserve"> – Detailed view of Services Module including DB</w:t>
       </w:r>
-      <w:bookmarkEnd w:id="49"/>
+      <w:bookmarkEnd w:id="50"/>
     </w:p>
     <w:p>
       <w:pPr>
@@ -17148,7 +18067,23 @@
           <w:noProof w:val="0"/>
           <w:lang w:val="en-US"/>
         </w:rPr>
-        <w:t xml:space="preserve">To store the platform data </w:t>
+        <w:t xml:space="preserve">To store the platform </w:t>
+      </w:r>
+      <w:proofErr w:type="gramStart"/>
+      <w:r>
+        <w:rPr>
+          <w:noProof w:val="0"/>
+          <w:lang w:val="en-US"/>
+        </w:rPr>
+        <w:t>data</w:t>
+      </w:r>
+      <w:proofErr w:type="gramEnd"/>
+      <w:r>
+        <w:rPr>
+          <w:noProof w:val="0"/>
+          <w:lang w:val="en-US"/>
+        </w:rPr>
+        <w:t xml:space="preserve"> </w:t>
       </w:r>
       <w:r>
         <w:rPr>
@@ -17186,7 +18121,7 @@
           <w:lang w:val="en-US"/>
         </w:rPr>
       </w:pPr>
-      <w:bookmarkStart w:id="50" w:name="_Toc43055764"/>
+      <w:bookmarkStart w:id="52" w:name="_Toc43055764"/>
       <w:r>
         <w:rPr>
           <w:noProof w:val="0"/>
@@ -17237,7 +18172,7 @@
         </w:rPr>
         <w:t xml:space="preserve"> Data Model</w:t>
       </w:r>
-      <w:bookmarkEnd w:id="50"/>
+      <w:bookmarkEnd w:id="52"/>
     </w:p>
     <w:p>
       <w:pPr>
@@ -17573,7 +18508,23 @@
           <w:noProof w:val="0"/>
           <w:lang w:val="en-US"/>
         </w:rPr>
-        <w:t>Challenge Solution - This entity represents the solution to the challenge. It is on a separate table to allow defining multiple solutions per Challenge (many to one relationship), one for each language. This is a weak entity of Challenge, i.e., does not exist if there is no Challenge. This table has a one to many relationship with the code language table because each answer is written for a specific supported language.</w:t>
+        <w:t xml:space="preserve">Challenge Solution - This entity represents the solution to the challenge. It is on a separate table to allow defining multiple solutions per Challenge (many to one relationship), one for each language. This is a weak entity of Challenge, i.e., does not exist if there is no Challenge. This table has a one to many </w:t>
+      </w:r>
+      <w:proofErr w:type="gramStart"/>
+      <w:r>
+        <w:rPr>
+          <w:noProof w:val="0"/>
+          <w:lang w:val="en-US"/>
+        </w:rPr>
+        <w:t>relationship</w:t>
+      </w:r>
+      <w:proofErr w:type="gramEnd"/>
+      <w:r>
+        <w:rPr>
+          <w:noProof w:val="0"/>
+          <w:lang w:val="en-US"/>
+        </w:rPr>
+        <w:t xml:space="preserve"> with the code language table because each answer is written for a specific supported language.</w:t>
       </w:r>
     </w:p>
     <w:p>
@@ -17689,7 +18640,39 @@
           <w:noProof w:val="0"/>
           <w:lang w:val="en-US"/>
         </w:rPr>
-        <w:t>Answer - This entity represents the abstract concept of an answer. The type of the answer is determiner through the mandatory mutually exclusive relationships between Answer and it’s “children”, Challenge Answer and Questionnaire Answer. This was done to normalize answer related data since both challenges and questionnaire answers share data but have specificity to their domain. This was enforced on a database level through the usage of triggers. This table has a one to many relationship with the code language table because each answer is written for a specific supported language.</w:t>
+        <w:t xml:space="preserve">Answer - This entity represents the abstract concept of an answer. The type of the answer is determiner through the mandatory mutually exclusive relationships between Answer and </w:t>
+      </w:r>
+      <w:proofErr w:type="gramStart"/>
+      <w:r>
+        <w:rPr>
+          <w:noProof w:val="0"/>
+          <w:lang w:val="en-US"/>
+        </w:rPr>
+        <w:t>it’s</w:t>
+      </w:r>
+      <w:proofErr w:type="gramEnd"/>
+      <w:r>
+        <w:rPr>
+          <w:noProof w:val="0"/>
+          <w:lang w:val="en-US"/>
+        </w:rPr>
+        <w:t xml:space="preserve"> “children”, Challenge Answer and Questionnaire Answer. This was done to normalize answer related data since both challenges and questionnaire answers share data but have specificity to their domain. This was enforced on a database level through the usage of triggers. This table has a one to many </w:t>
+      </w:r>
+      <w:proofErr w:type="gramStart"/>
+      <w:r>
+        <w:rPr>
+          <w:noProof w:val="0"/>
+          <w:lang w:val="en-US"/>
+        </w:rPr>
+        <w:t>relationship</w:t>
+      </w:r>
+      <w:proofErr w:type="gramEnd"/>
+      <w:r>
+        <w:rPr>
+          <w:noProof w:val="0"/>
+          <w:lang w:val="en-US"/>
+        </w:rPr>
+        <w:t xml:space="preserve"> with the code language table because each answer is written for a specific supported language.</w:t>
       </w:r>
     </w:p>
     <w:p>
@@ -17752,22 +18735,54 @@
           <w:noProof w:val="0"/>
           <w:lang w:val="en-US"/>
         </w:rPr>
-        <w:t xml:space="preserve">. There is a one to many relationship with the challenges since a challenge can have multiple tags. </w:t>
-      </w:r>
-    </w:p>
-    <w:p>
-      <w:pPr>
-        <w:rPr>
-          <w:noProof w:val="0"/>
-          <w:lang w:val="en-US"/>
-        </w:rPr>
-      </w:pPr>
-      <w:r>
-        <w:rPr>
-          <w:noProof w:val="0"/>
-          <w:lang w:val="en-US"/>
-        </w:rPr>
-        <w:t>One special connection is also worthy of note, the many to many connection between the tables Challenge, Questionnaire and Questionnaire Answer. This relationship exists in order to support a questionnaire associating to many Challenges each with a language (it could only be solved for a specific language even if it is available with more) and also associating the questionnaire answer to the challenge connected with questionnaire.</w:t>
+        <w:t xml:space="preserve">. There is a one to many </w:t>
+      </w:r>
+      <w:proofErr w:type="gramStart"/>
+      <w:r>
+        <w:rPr>
+          <w:noProof w:val="0"/>
+          <w:lang w:val="en-US"/>
+        </w:rPr>
+        <w:t>relationship</w:t>
+      </w:r>
+      <w:proofErr w:type="gramEnd"/>
+      <w:r>
+        <w:rPr>
+          <w:noProof w:val="0"/>
+          <w:lang w:val="en-US"/>
+        </w:rPr>
+        <w:t xml:space="preserve"> with the challenges since a challenge can have multiple tags. </w:t>
+      </w:r>
+    </w:p>
+    <w:p>
+      <w:pPr>
+        <w:rPr>
+          <w:noProof w:val="0"/>
+          <w:lang w:val="en-US"/>
+        </w:rPr>
+      </w:pPr>
+      <w:r>
+        <w:rPr>
+          <w:noProof w:val="0"/>
+          <w:lang w:val="en-US"/>
+        </w:rPr>
+        <w:t xml:space="preserve">One special connection is also worthy of note, the many to many </w:t>
+      </w:r>
+      <w:proofErr w:type="gramStart"/>
+      <w:r>
+        <w:rPr>
+          <w:noProof w:val="0"/>
+          <w:lang w:val="en-US"/>
+        </w:rPr>
+        <w:t>connection</w:t>
+      </w:r>
+      <w:proofErr w:type="gramEnd"/>
+      <w:r>
+        <w:rPr>
+          <w:noProof w:val="0"/>
+          <w:lang w:val="en-US"/>
+        </w:rPr>
+        <w:t xml:space="preserve"> between the tables Challenge, Questionnaire and Questionnaire Answer. This relationship exists in order to support a questionnaire associating to many Challenges each with a language (it could only be solved for a specific language even if it is available with more) and also associating the questionnaire answer to the challenge connected with questionnaire.</w:t>
       </w:r>
     </w:p>
     <w:p>
@@ -17789,7 +18804,7 @@
           <w:lang w:val="en-US"/>
         </w:rPr>
       </w:pPr>
-      <w:bookmarkStart w:id="51" w:name="_Toc43055765"/>
+      <w:bookmarkStart w:id="53" w:name="_Toc43055765"/>
       <w:r>
         <w:rPr>
           <w:noProof w:val="0"/>
@@ -17820,7 +18835,7 @@
         </w:rPr>
         <w:t>. Execution Environments</w:t>
       </w:r>
-      <w:bookmarkEnd w:id="51"/>
+      <w:bookmarkEnd w:id="53"/>
     </w:p>
     <w:p>
       <w:pPr>
@@ -18090,8 +19105,8 @@
           <w:lang w:val="en-US"/>
         </w:rPr>
       </w:pPr>
-      <w:bookmarkStart w:id="52" w:name="_Ref39267114"/>
-      <w:bookmarkStart w:id="53" w:name="_Toc43055730"/>
+      <w:bookmarkStart w:id="54" w:name="_Ref39267114"/>
+      <w:bookmarkStart w:id="55" w:name="_Toc43055730"/>
       <w:r>
         <w:rPr>
           <w:noProof w:val="0"/>
@@ -18133,15 +19148,31 @@
         </w:rPr>
         <w:fldChar w:fldCharType="end"/>
       </w:r>
-      <w:bookmarkEnd w:id="52"/>
-      <w:r>
-        <w:rPr>
-          <w:noProof w:val="0"/>
-          <w:lang w:val="en-US"/>
-        </w:rPr>
-        <w:t xml:space="preserve"> – Detailed view of ExecutionEnvironments Module</w:t>
-      </w:r>
-      <w:bookmarkEnd w:id="53"/>
+      <w:bookmarkEnd w:id="54"/>
+      <w:r>
+        <w:rPr>
+          <w:noProof w:val="0"/>
+          <w:lang w:val="en-US"/>
+        </w:rPr>
+        <w:t xml:space="preserve"> – Detailed view of </w:t>
+      </w:r>
+      <w:proofErr w:type="spellStart"/>
+      <w:r>
+        <w:rPr>
+          <w:noProof w:val="0"/>
+          <w:lang w:val="en-US"/>
+        </w:rPr>
+        <w:t>ExecutionEnvironments</w:t>
+      </w:r>
+      <w:proofErr w:type="spellEnd"/>
+      <w:r>
+        <w:rPr>
+          <w:noProof w:val="0"/>
+          <w:lang w:val="en-US"/>
+        </w:rPr>
+        <w:t xml:space="preserve"> Module</w:t>
+      </w:r>
+      <w:bookmarkEnd w:id="55"/>
     </w:p>
     <w:p>
       <w:pPr>
@@ -18187,12 +19218,12 @@
       <w:pPr>
         <w:pStyle w:val="Heading1"/>
       </w:pPr>
-      <w:bookmarkStart w:id="54" w:name="_Toc43055766"/>
+      <w:bookmarkStart w:id="56" w:name="_Toc43055766"/>
       <w:r>
         <w:lastRenderedPageBreak/>
         <w:t>Implementation Details</w:t>
       </w:r>
-      <w:bookmarkEnd w:id="54"/>
+      <w:bookmarkEnd w:id="56"/>
     </w:p>
     <w:p>
       <w:pPr>
@@ -18278,7 +19309,7 @@
           <w:lang w:val="en-US"/>
         </w:rPr>
       </w:pPr>
-      <w:bookmarkStart w:id="55" w:name="_Toc43055767"/>
+      <w:bookmarkStart w:id="57" w:name="_Toc43055767"/>
       <w:r>
         <w:rPr>
           <w:noProof w:val="0"/>
@@ -18309,7 +19340,7 @@
         </w:rPr>
         <w:t>Services</w:t>
       </w:r>
-      <w:bookmarkEnd w:id="55"/>
+      <w:bookmarkEnd w:id="57"/>
     </w:p>
     <w:p>
       <w:pPr>
@@ -18342,7 +19373,7 @@
           <w:lang w:val="en-US"/>
         </w:rPr>
       </w:pPr>
-      <w:bookmarkStart w:id="56" w:name="_Toc43055768"/>
+      <w:bookmarkStart w:id="58" w:name="_Toc43055768"/>
       <w:r>
         <w:rPr>
           <w:noProof w:val="0"/>
@@ -18413,20 +19444,36 @@
         </w:rPr>
         <w:t>Users</w:t>
       </w:r>
-      <w:bookmarkEnd w:id="56"/>
-    </w:p>
-    <w:p>
-      <w:pPr>
-        <w:rPr>
-          <w:lang w:val="en-US"/>
-        </w:rPr>
-      </w:pPr>
-      <w:r>
-        <w:rPr>
-          <w:noProof w:val="0"/>
-          <w:lang w:val="en-US"/>
-        </w:rPr>
-        <w:t xml:space="preserve">User service is responsible to interact with user domain models and enforce business logic. Database records are accessed through an implementation of Spring’s interface CrudRepository, that provides several methods to access this information. </w:t>
+      <w:bookmarkEnd w:id="58"/>
+    </w:p>
+    <w:p>
+      <w:pPr>
+        <w:rPr>
+          <w:lang w:val="en-US"/>
+        </w:rPr>
+      </w:pPr>
+      <w:r>
+        <w:rPr>
+          <w:noProof w:val="0"/>
+          <w:lang w:val="en-US"/>
+        </w:rPr>
+        <w:t xml:space="preserve">User service is responsible to interact with user domain models and enforce business logic. Database records are accessed through an implementation of Spring’s interface </w:t>
+      </w:r>
+      <w:proofErr w:type="spellStart"/>
+      <w:r>
+        <w:rPr>
+          <w:noProof w:val="0"/>
+          <w:lang w:val="en-US"/>
+        </w:rPr>
+        <w:t>CrudRepository</w:t>
+      </w:r>
+      <w:proofErr w:type="spellEnd"/>
+      <w:r>
+        <w:rPr>
+          <w:noProof w:val="0"/>
+          <w:lang w:val="en-US"/>
+        </w:rPr>
+        <w:t xml:space="preserve">, that provides several methods to access this information. </w:t>
       </w:r>
       <w:r>
         <w:rPr>
@@ -18519,7 +19566,7 @@
           <w:lang w:val="en-US"/>
         </w:rPr>
       </w:pPr>
-      <w:bookmarkStart w:id="57" w:name="_Toc43055769"/>
+      <w:bookmarkStart w:id="59" w:name="_Toc43055769"/>
       <w:r>
         <w:rPr>
           <w:noProof w:val="0"/>
@@ -18590,7 +19637,7 @@
         </w:rPr>
         <w:t>Execute code</w:t>
       </w:r>
-      <w:bookmarkEnd w:id="57"/>
+      <w:bookmarkEnd w:id="59"/>
     </w:p>
     <w:p>
       <w:pPr>
@@ -18773,7 +19820,7 @@
           <w:lang w:val="en-US"/>
         </w:rPr>
       </w:pPr>
-      <w:bookmarkStart w:id="58" w:name="_Toc43055770"/>
+      <w:bookmarkStart w:id="60" w:name="_Toc43055770"/>
       <w:r>
         <w:rPr>
           <w:noProof w:val="0"/>
@@ -18844,7 +19891,7 @@
         </w:rPr>
         <w:t>Challenges</w:t>
       </w:r>
-      <w:bookmarkEnd w:id="58"/>
+      <w:bookmarkEnd w:id="60"/>
     </w:p>
     <w:p>
       <w:pPr>
@@ -19054,7 +20101,7 @@
           <w:lang w:val="en-US"/>
         </w:rPr>
       </w:pPr>
-      <w:bookmarkStart w:id="59" w:name="_Toc43055771"/>
+      <w:bookmarkStart w:id="61" w:name="_Toc43055771"/>
       <w:r>
         <w:rPr>
           <w:noProof w:val="0"/>
@@ -19125,7 +20172,7 @@
         </w:rPr>
         <w:t>Questionnaires</w:t>
       </w:r>
-      <w:bookmarkEnd w:id="59"/>
+      <w:bookmarkEnd w:id="61"/>
     </w:p>
     <w:p>
       <w:pPr>
@@ -19164,12 +20211,37 @@
           <w:lang w:val="en-US"/>
         </w:rPr>
       </w:pPr>
-      <w:r>
-        <w:rPr>
-          <w:noProof w:val="0"/>
-          <w:lang w:val="en-US"/>
-        </w:rPr>
-        <w:t>Implementation wise each of these domains exposes a different Spring RestController and has a different service to handle the business logic. The possible operations exposed by these controllers can be found in the Swagger documentations</w:t>
+      <w:proofErr w:type="gramStart"/>
+      <w:r>
+        <w:rPr>
+          <w:noProof w:val="0"/>
+          <w:lang w:val="en-US"/>
+        </w:rPr>
+        <w:t>Implementation</w:t>
+      </w:r>
+      <w:proofErr w:type="gramEnd"/>
+      <w:r>
+        <w:rPr>
+          <w:noProof w:val="0"/>
+          <w:lang w:val="en-US"/>
+        </w:rPr>
+        <w:t xml:space="preserve"> wise each of these domains exposes a different Spring </w:t>
+      </w:r>
+      <w:proofErr w:type="spellStart"/>
+      <w:r>
+        <w:rPr>
+          <w:noProof w:val="0"/>
+          <w:lang w:val="en-US"/>
+        </w:rPr>
+        <w:t>RestController</w:t>
+      </w:r>
+      <w:proofErr w:type="spellEnd"/>
+      <w:r>
+        <w:rPr>
+          <w:noProof w:val="0"/>
+          <w:lang w:val="en-US"/>
+        </w:rPr>
+        <w:t xml:space="preserve"> and has a different service to handle the business logic. The possible operations exposed by these controllers can be found in the Swagger documentations</w:t>
       </w:r>
       <w:sdt>
         <w:sdtPr>
@@ -19268,12 +20340,21 @@
           <w:lang w:val="en-US"/>
         </w:rPr>
       </w:pPr>
-      <w:r>
-        <w:rPr>
-          <w:noProof w:val="0"/>
-          <w:lang w:val="en-US"/>
-        </w:rPr>
-        <w:t>The Questionnaire Instance, extends its parent Questionnaire, and it is this resource that is going to be sent to a user for further operations. Multiple Questionnaires Instance can derive from a single parent Questionnaire.</w:t>
+      <w:proofErr w:type="gramStart"/>
+      <w:r>
+        <w:rPr>
+          <w:noProof w:val="0"/>
+          <w:lang w:val="en-US"/>
+        </w:rPr>
+        <w:t>The Questionnaire Instance,</w:t>
+      </w:r>
+      <w:proofErr w:type="gramEnd"/>
+      <w:r>
+        <w:rPr>
+          <w:noProof w:val="0"/>
+          <w:lang w:val="en-US"/>
+        </w:rPr>
+        <w:t xml:space="preserve"> extends its parent Questionnaire, and it is this resource that is going to be sent to a user for further operations. Multiple Questionnaires Instance can derive from a single parent Questionnaire.</w:t>
       </w:r>
     </w:p>
     <w:p>
@@ -19331,7 +20412,7 @@
           <w:lang w:val="en-US"/>
         </w:rPr>
       </w:pPr>
-      <w:bookmarkStart w:id="60" w:name="_Toc43055772"/>
+      <w:bookmarkStart w:id="62" w:name="_Toc43055772"/>
       <w:r>
         <w:rPr>
           <w:noProof w:val="0"/>
@@ -19402,7 +20483,7 @@
         </w:rPr>
         <w:t>Validations</w:t>
       </w:r>
-      <w:bookmarkEnd w:id="60"/>
+      <w:bookmarkEnd w:id="62"/>
     </w:p>
     <w:p>
       <w:pPr>
@@ -19543,7 +20624,7 @@
           <w:lang w:val="en-US"/>
         </w:rPr>
       </w:pPr>
-      <w:bookmarkStart w:id="61" w:name="_Toc43055773"/>
+      <w:bookmarkStart w:id="63" w:name="_Toc43055773"/>
       <w:r>
         <w:rPr>
           <w:noProof w:val="0"/>
@@ -19614,7 +20695,7 @@
         </w:rPr>
         <w:t>Error Handling</w:t>
       </w:r>
-      <w:bookmarkEnd w:id="61"/>
+      <w:bookmarkEnd w:id="63"/>
     </w:p>
     <w:p>
       <w:pPr>
@@ -19771,7 +20852,7 @@
           <w:lang w:val="en-US"/>
         </w:rPr>
       </w:pPr>
-      <w:bookmarkStart w:id="62" w:name="_Toc43055774"/>
+      <w:bookmarkStart w:id="64" w:name="_Toc43055774"/>
       <w:r>
         <w:rPr>
           <w:noProof w:val="0"/>
@@ -19842,7 +20923,7 @@
         </w:rPr>
         <w:t>Postman</w:t>
       </w:r>
-      <w:bookmarkEnd w:id="62"/>
+      <w:bookmarkEnd w:id="64"/>
     </w:p>
     <w:p>
       <w:pPr>
@@ -19878,7 +20959,7 @@
           <w:lang w:val="en-US"/>
         </w:rPr>
       </w:pPr>
-      <w:bookmarkStart w:id="63" w:name="_Toc43055775"/>
+      <w:bookmarkStart w:id="65" w:name="_Toc43055775"/>
       <w:r>
         <w:rPr>
           <w:noProof w:val="0"/>
@@ -19919,7 +21000,7 @@
         </w:rPr>
         <w:t>Data base</w:t>
       </w:r>
-      <w:bookmarkEnd w:id="63"/>
+      <w:bookmarkEnd w:id="65"/>
     </w:p>
     <w:p>
       <w:pPr>
@@ -20066,7 +21147,23 @@
           <w:noProof w:val="0"/>
           <w:lang w:val="en-US"/>
         </w:rPr>
-        <w:t xml:space="preserve">The single master script was created through the merge of several individual ones used on the development phase such as scripts to create, delete, drop and fill the database. </w:t>
+        <w:t xml:space="preserve">The single master script was created through the merge of several individual ones used on the development phase such as scripts to create, delete, </w:t>
+      </w:r>
+      <w:proofErr w:type="gramStart"/>
+      <w:r>
+        <w:rPr>
+          <w:noProof w:val="0"/>
+          <w:lang w:val="en-US"/>
+        </w:rPr>
+        <w:t>drop</w:t>
+      </w:r>
+      <w:proofErr w:type="gramEnd"/>
+      <w:r>
+        <w:rPr>
+          <w:noProof w:val="0"/>
+          <w:lang w:val="en-US"/>
+        </w:rPr>
+        <w:t xml:space="preserve"> and fill the database. </w:t>
       </w:r>
       <w:r>
         <w:rPr>
@@ -20109,7 +21206,7 @@
           <w:lang w:val="en-US"/>
         </w:rPr>
       </w:pPr>
-      <w:bookmarkStart w:id="64" w:name="_Toc43055776"/>
+      <w:bookmarkStart w:id="66" w:name="_Toc43055776"/>
       <w:r>
         <w:rPr>
           <w:noProof w:val="0"/>
@@ -20180,7 +21277,7 @@
         </w:rPr>
         <w:t>Data base access</w:t>
       </w:r>
-      <w:bookmarkEnd w:id="64"/>
+      <w:bookmarkEnd w:id="66"/>
     </w:p>
     <w:p>
       <w:pPr>
@@ -20245,7 +21342,25 @@
           <w:noProof w:val="0"/>
           <w:lang w:val="en-US"/>
         </w:rPr>
-        <w:t xml:space="preserve">name "application.properties" </w:t>
+        <w:t>name "</w:t>
+      </w:r>
+      <w:proofErr w:type="spellStart"/>
+      <w:proofErr w:type="gramStart"/>
+      <w:r>
+        <w:rPr>
+          <w:noProof w:val="0"/>
+          <w:lang w:val="en-US"/>
+        </w:rPr>
+        <w:t>application.properties</w:t>
+      </w:r>
+      <w:proofErr w:type="spellEnd"/>
+      <w:proofErr w:type="gramEnd"/>
+      <w:r>
+        <w:rPr>
+          <w:noProof w:val="0"/>
+          <w:lang w:val="en-US"/>
+        </w:rPr>
+        <w:t xml:space="preserve">" </w:t>
       </w:r>
       <w:r>
         <w:rPr>
@@ -20335,7 +21450,15 @@
           <w:noProof w:val="0"/>
           <w:lang w:val="en-US"/>
         </w:rPr>
-        <w:t>On the application spring Repositories were used to interact with the database, specifically C</w:t>
+        <w:t xml:space="preserve">On the application spring Repositories were used to interact with the database, specifically </w:t>
+      </w:r>
+      <w:proofErr w:type="spellStart"/>
+      <w:r>
+        <w:rPr>
+          <w:noProof w:val="0"/>
+          <w:lang w:val="en-US"/>
+        </w:rPr>
+        <w:t>C</w:t>
       </w:r>
       <w:r>
         <w:rPr>
@@ -20349,7 +21472,79 @@
           <w:noProof w:val="0"/>
           <w:lang w:val="en-US"/>
         </w:rPr>
-        <w:t>dRepositorty and PagingAndSortingRepository. The CrudRepositorty is a repository with some CRUD operations already implemented and the PagingAndSortingRepository extends the CrudRepositorty supporting sorting and paging for DB operations.</w:t>
+        <w:t>dRepositorty</w:t>
+      </w:r>
+      <w:proofErr w:type="spellEnd"/>
+      <w:r>
+        <w:rPr>
+          <w:noProof w:val="0"/>
+          <w:lang w:val="en-US"/>
+        </w:rPr>
+        <w:t xml:space="preserve"> and </w:t>
+      </w:r>
+      <w:proofErr w:type="spellStart"/>
+      <w:r>
+        <w:rPr>
+          <w:noProof w:val="0"/>
+          <w:lang w:val="en-US"/>
+        </w:rPr>
+        <w:t>PagingAndSortingRepository</w:t>
+      </w:r>
+      <w:proofErr w:type="spellEnd"/>
+      <w:r>
+        <w:rPr>
+          <w:noProof w:val="0"/>
+          <w:lang w:val="en-US"/>
+        </w:rPr>
+        <w:t xml:space="preserve">. The </w:t>
+      </w:r>
+      <w:proofErr w:type="spellStart"/>
+      <w:r>
+        <w:rPr>
+          <w:noProof w:val="0"/>
+          <w:lang w:val="en-US"/>
+        </w:rPr>
+        <w:t>CrudRepositorty</w:t>
+      </w:r>
+      <w:proofErr w:type="spellEnd"/>
+      <w:r>
+        <w:rPr>
+          <w:noProof w:val="0"/>
+          <w:lang w:val="en-US"/>
+        </w:rPr>
+        <w:t xml:space="preserve"> is a repository with some CRUD operations already implemented and the </w:t>
+      </w:r>
+      <w:proofErr w:type="spellStart"/>
+      <w:r>
+        <w:rPr>
+          <w:noProof w:val="0"/>
+          <w:lang w:val="en-US"/>
+        </w:rPr>
+        <w:t>PagingAndSortingRepository</w:t>
+      </w:r>
+      <w:proofErr w:type="spellEnd"/>
+      <w:r>
+        <w:rPr>
+          <w:noProof w:val="0"/>
+          <w:lang w:val="en-US"/>
+        </w:rPr>
+        <w:t xml:space="preserve"> extends the </w:t>
+      </w:r>
+      <w:proofErr w:type="spellStart"/>
+      <w:r>
+        <w:rPr>
+          <w:noProof w:val="0"/>
+          <w:lang w:val="en-US"/>
+        </w:rPr>
+        <w:t>CrudRepositorty</w:t>
+      </w:r>
+      <w:proofErr w:type="spellEnd"/>
+      <w:r>
+        <w:rPr>
+          <w:noProof w:val="0"/>
+          <w:lang w:val="en-US"/>
+        </w:rPr>
+        <w:t xml:space="preserve"> supporting sorting and paging for DB operations.</w:t>
       </w:r>
     </w:p>
     <w:p>
@@ -20371,7 +21566,15 @@
           <w:noProof w:val="0"/>
           <w:lang w:val="en-US"/>
         </w:rPr>
-        <w:t>`pt.isel</w:t>
+        <w:t>`</w:t>
+      </w:r>
+      <w:proofErr w:type="spellStart"/>
+      <w:r>
+        <w:rPr>
+          <w:noProof w:val="0"/>
+          <w:lang w:val="en-US"/>
+        </w:rPr>
+        <w:t>pt.isel</w:t>
       </w:r>
       <w:r>
         <w:rPr>
@@ -20399,14 +21602,54 @@
           <w:noProof w:val="0"/>
           <w:lang w:val="en-US"/>
         </w:rPr>
-        <w:t>.domain`</w:t>
-      </w:r>
-      <w:r>
-        <w:rPr>
-          <w:noProof w:val="0"/>
-          <w:lang w:val="en-US"/>
-        </w:rPr>
-        <w:t xml:space="preserve"> contains several classes which were annotated with annotations from `org.hibernate.annotations` and `javax.persistence` packages in order to identify DB table names, column names, which of the properties were primary keys, identity keys and relations to other domains line one to many or many to one.</w:t>
+        <w:t>.domain</w:t>
+      </w:r>
+      <w:proofErr w:type="spellEnd"/>
+      <w:r>
+        <w:rPr>
+          <w:noProof w:val="0"/>
+          <w:lang w:val="en-US"/>
+        </w:rPr>
+        <w:t>`</w:t>
+      </w:r>
+      <w:r>
+        <w:rPr>
+          <w:noProof w:val="0"/>
+          <w:lang w:val="en-US"/>
+        </w:rPr>
+        <w:t xml:space="preserve"> contains several classes which were annotated with annotations from `</w:t>
+      </w:r>
+      <w:proofErr w:type="spellStart"/>
+      <w:r>
+        <w:rPr>
+          <w:noProof w:val="0"/>
+          <w:lang w:val="en-US"/>
+        </w:rPr>
+        <w:t>org.hibernate.annotations</w:t>
+      </w:r>
+      <w:proofErr w:type="spellEnd"/>
+      <w:r>
+        <w:rPr>
+          <w:noProof w:val="0"/>
+          <w:lang w:val="en-US"/>
+        </w:rPr>
+        <w:t>` and `</w:t>
+      </w:r>
+      <w:proofErr w:type="spellStart"/>
+      <w:r>
+        <w:rPr>
+          <w:noProof w:val="0"/>
+          <w:lang w:val="en-US"/>
+        </w:rPr>
+        <w:t>javax.persistence</w:t>
+      </w:r>
+      <w:proofErr w:type="spellEnd"/>
+      <w:r>
+        <w:rPr>
+          <w:noProof w:val="0"/>
+          <w:lang w:val="en-US"/>
+        </w:rPr>
+        <w:t>` packages in order to identify DB table names, column names, which of the properties were primary keys, identity keys and relations to other domains line one to many or many to one.</w:t>
       </w:r>
     </w:p>
     <w:p>
@@ -20428,7 +21671,7 @@
           <w:lang w:val="en-US"/>
         </w:rPr>
       </w:pPr>
-      <w:bookmarkStart w:id="65" w:name="_Toc43055777"/>
+      <w:bookmarkStart w:id="67" w:name="_Toc43055777"/>
       <w:r>
         <w:rPr>
           <w:noProof w:val="0"/>
@@ -20459,7 +21702,7 @@
         </w:rPr>
         <w:t>Execution Environments</w:t>
       </w:r>
-      <w:bookmarkEnd w:id="65"/>
+      <w:bookmarkEnd w:id="67"/>
     </w:p>
     <w:p>
       <w:pPr>
@@ -20700,7 +21943,7 @@
           <w:lang w:val="en-US"/>
         </w:rPr>
       </w:pPr>
-      <w:bookmarkStart w:id="66" w:name="_Toc43055778"/>
+      <w:bookmarkStart w:id="68" w:name="_Toc43055778"/>
       <w:r>
         <w:rPr>
           <w:noProof w:val="0"/>
@@ -20721,7 +21964,7 @@
         </w:rPr>
         <w:t>.3.1. Java &amp; Kotlin</w:t>
       </w:r>
-      <w:bookmarkEnd w:id="66"/>
+      <w:bookmarkEnd w:id="68"/>
     </w:p>
     <w:p>
       <w:pPr>
@@ -20832,7 +22075,7 @@
           <w:lang w:val="en-US"/>
         </w:rPr>
       </w:pPr>
-      <w:bookmarkStart w:id="67" w:name="_Toc43055779"/>
+      <w:bookmarkStart w:id="69" w:name="_Toc43055779"/>
       <w:r>
         <w:rPr>
           <w:noProof w:val="0"/>
@@ -20893,7 +22136,7 @@
         </w:rPr>
         <w:t>cript</w:t>
       </w:r>
-      <w:bookmarkEnd w:id="67"/>
+      <w:bookmarkEnd w:id="69"/>
     </w:p>
     <w:p>
       <w:pPr>
@@ -20951,7 +22194,7 @@
           <w:lang w:val="en-US"/>
         </w:rPr>
       </w:pPr>
-      <w:bookmarkStart w:id="68" w:name="_Toc43055780"/>
+      <w:bookmarkStart w:id="70" w:name="_Toc43055780"/>
       <w:r>
         <w:rPr>
           <w:noProof w:val="0"/>
@@ -21022,7 +22265,7 @@
         </w:rPr>
         <w:t>Postman</w:t>
       </w:r>
-      <w:bookmarkEnd w:id="68"/>
+      <w:bookmarkEnd w:id="70"/>
     </w:p>
     <w:p>
       <w:pPr>
@@ -21060,12 +22303,12 @@
       <w:pPr>
         <w:pStyle w:val="Heading1"/>
       </w:pPr>
-      <w:bookmarkStart w:id="69" w:name="_Toc43055781"/>
+      <w:bookmarkStart w:id="71" w:name="_Toc43055781"/>
       <w:r>
         <w:lastRenderedPageBreak/>
         <w:t>Additional language support</w:t>
       </w:r>
-      <w:bookmarkEnd w:id="69"/>
+      <w:bookmarkEnd w:id="71"/>
     </w:p>
     <w:p>
       <w:pPr>
@@ -21108,7 +22351,23 @@
           <w:noProof w:val="0"/>
           <w:lang w:val="en-US"/>
         </w:rPr>
-        <w:t xml:space="preserve"> be added to the languageUrlMap, with the key being the new language and the value the address and port of the machine running the new execution environment. It</w:t>
+        <w:t xml:space="preserve"> be added to the </w:t>
+      </w:r>
+      <w:proofErr w:type="spellStart"/>
+      <w:r>
+        <w:rPr>
+          <w:noProof w:val="0"/>
+          <w:lang w:val="en-US"/>
+        </w:rPr>
+        <w:t>languageUrlMap</w:t>
+      </w:r>
+      <w:proofErr w:type="spellEnd"/>
+      <w:r>
+        <w:rPr>
+          <w:noProof w:val="0"/>
+          <w:lang w:val="en-US"/>
+        </w:rPr>
+        <w:t>, with the key being the new language and the value the address and port of the machine running the new execution environment. It</w:t>
       </w:r>
       <w:r>
         <w:rPr>
@@ -21122,7 +22381,39 @@
           <w:noProof w:val="0"/>
           <w:lang w:val="en-US"/>
         </w:rPr>
-        <w:t xml:space="preserve">s also necessary to add the supported language to the enum SupportedLanguages and update the </w:t>
+        <w:t xml:space="preserve">s also necessary to add the supported language to the </w:t>
+      </w:r>
+      <w:proofErr w:type="spellStart"/>
+      <w:r>
+        <w:rPr>
+          <w:noProof w:val="0"/>
+          <w:lang w:val="en-US"/>
+        </w:rPr>
+        <w:t>enum</w:t>
+      </w:r>
+      <w:proofErr w:type="spellEnd"/>
+      <w:r>
+        <w:rPr>
+          <w:noProof w:val="0"/>
+          <w:lang w:val="en-US"/>
+        </w:rPr>
+        <w:t xml:space="preserve"> </w:t>
+      </w:r>
+      <w:proofErr w:type="spellStart"/>
+      <w:r>
+        <w:rPr>
+          <w:noProof w:val="0"/>
+          <w:lang w:val="en-US"/>
+        </w:rPr>
+        <w:t>SupportedLanguages</w:t>
+      </w:r>
+      <w:proofErr w:type="spellEnd"/>
+      <w:r>
+        <w:rPr>
+          <w:noProof w:val="0"/>
+          <w:lang w:val="en-US"/>
+        </w:rPr>
+        <w:t xml:space="preserve"> and update the </w:t>
       </w:r>
       <w:r>
         <w:rPr>
@@ -21131,6 +22422,7 @@
         </w:rPr>
         <w:t>“</w:t>
       </w:r>
+      <w:proofErr w:type="spellStart"/>
       <w:r>
         <w:rPr>
           <w:noProof w:val="0"/>
@@ -21138,6 +22430,7 @@
         </w:rPr>
         <w:t>executionEnvironments.properties</w:t>
       </w:r>
+      <w:proofErr w:type="spellEnd"/>
       <w:r>
         <w:rPr>
           <w:noProof w:val="0"/>
@@ -21180,22 +22473,70 @@
           <w:noProof w:val="0"/>
           <w:lang w:val="en-US"/>
         </w:rPr>
-        <w:t xml:space="preserve">This endpoint must respect a specific contract. The endpoint must have a parameter that contains a field named “code” which is a string that represents the code that the user wants to run, a field named “executeTests”  which is a Boolean that represents if the user wants to test the code being sent against the unit tests defined and a field named “unitTests” which is a string that contains the unit tests to run with the code sent by the user. </w:t>
-      </w:r>
-    </w:p>
-    <w:p>
-      <w:pPr>
-        <w:rPr>
-          <w:noProof w:val="0"/>
-          <w:lang w:val="en-US"/>
-        </w:rPr>
-      </w:pPr>
-      <w:r>
-        <w:rPr>
-          <w:noProof w:val="0"/>
-          <w:lang w:val="en-US"/>
-        </w:rPr>
-        <w:t>This endpoint must return a structure that contains a field named “rawResult” which is a string that represents either the correct result of the code submitted by the user or the errors that appeared while compile/running the code.</w:t>
+        <w:t>This endpoint must respect a specific contract. The endpoint must have a parameter that contains a field named “code” which is a string that represents the code that the user wants to run, a field named “</w:t>
+      </w:r>
+      <w:proofErr w:type="spellStart"/>
+      <w:r>
+        <w:rPr>
+          <w:noProof w:val="0"/>
+          <w:lang w:val="en-US"/>
+        </w:rPr>
+        <w:t>executeTests</w:t>
+      </w:r>
+      <w:proofErr w:type="spellEnd"/>
+      <w:r>
+        <w:rPr>
+          <w:noProof w:val="0"/>
+          <w:lang w:val="en-US"/>
+        </w:rPr>
+        <w:t>”  which is a Boolean that represents if the user wants to test the code being sent against the unit tests defined and a field named “</w:t>
+      </w:r>
+      <w:proofErr w:type="spellStart"/>
+      <w:r>
+        <w:rPr>
+          <w:noProof w:val="0"/>
+          <w:lang w:val="en-US"/>
+        </w:rPr>
+        <w:t>unitTests</w:t>
+      </w:r>
+      <w:proofErr w:type="spellEnd"/>
+      <w:r>
+        <w:rPr>
+          <w:noProof w:val="0"/>
+          <w:lang w:val="en-US"/>
+        </w:rPr>
+        <w:t xml:space="preserve">” which is a string that contains the unit tests to run with the code sent by the user. </w:t>
+      </w:r>
+    </w:p>
+    <w:p>
+      <w:pPr>
+        <w:rPr>
+          <w:noProof w:val="0"/>
+          <w:lang w:val="en-US"/>
+        </w:rPr>
+      </w:pPr>
+      <w:r>
+        <w:rPr>
+          <w:noProof w:val="0"/>
+          <w:lang w:val="en-US"/>
+        </w:rPr>
+        <w:t>This endpoint must return a structure that contains a field named “</w:t>
+      </w:r>
+      <w:proofErr w:type="spellStart"/>
+      <w:r>
+        <w:rPr>
+          <w:noProof w:val="0"/>
+          <w:lang w:val="en-US"/>
+        </w:rPr>
+        <w:t>rawResult</w:t>
+      </w:r>
+      <w:proofErr w:type="spellEnd"/>
+      <w:r>
+        <w:rPr>
+          <w:noProof w:val="0"/>
+          <w:lang w:val="en-US"/>
+        </w:rPr>
+        <w:t>” which is a string that represents either the correct result of the code submitted by the user or the errors that appeared while compile/running the code.</w:t>
       </w:r>
     </w:p>
     <w:p>
@@ -21364,12 +22705,12 @@
       <w:pPr>
         <w:pStyle w:val="Heading1"/>
       </w:pPr>
-      <w:bookmarkStart w:id="70" w:name="_Toc43055782"/>
+      <w:bookmarkStart w:id="72" w:name="_Toc43055782"/>
       <w:r>
         <w:lastRenderedPageBreak/>
         <w:t>Project progress</w:t>
       </w:r>
-      <w:bookmarkEnd w:id="70"/>
+      <w:bookmarkEnd w:id="72"/>
     </w:p>
     <w:p>
       <w:pPr>
@@ -21695,8 +23036,8 @@
           <w:lang w:val="en-US"/>
         </w:rPr>
       </w:pPr>
-      <w:bookmarkStart w:id="71" w:name="_Ref39227464"/>
-      <w:bookmarkStart w:id="72" w:name="_Toc43055789"/>
+      <w:bookmarkStart w:id="73" w:name="_Ref39227464"/>
+      <w:bookmarkStart w:id="74" w:name="_Toc43055789"/>
       <w:r>
         <w:rPr>
           <w:noProof w:val="0"/>
@@ -21739,7 +23080,7 @@
         </w:rPr>
         <w:fldChar w:fldCharType="end"/>
       </w:r>
-      <w:bookmarkEnd w:id="71"/>
+      <w:bookmarkEnd w:id="73"/>
       <w:r>
         <w:rPr>
           <w:noProof w:val="0"/>
@@ -21747,7 +23088,7 @@
         </w:rPr>
         <w:t xml:space="preserve"> – Assignment Types</w:t>
       </w:r>
-      <w:bookmarkEnd w:id="72"/>
+      <w:bookmarkEnd w:id="74"/>
     </w:p>
     <w:tbl>
       <w:tblPr>
@@ -22120,7 +23461,23 @@
           <w:noProof w:val="0"/>
           <w:lang w:val="en-US"/>
         </w:rPr>
-        <w:t>The progress report was finished and each team member has an individual presentation prepared</w:t>
+        <w:t xml:space="preserve">The progress report was </w:t>
+      </w:r>
+      <w:proofErr w:type="gramStart"/>
+      <w:r>
+        <w:rPr>
+          <w:noProof w:val="0"/>
+          <w:lang w:val="en-US"/>
+        </w:rPr>
+        <w:t>finished</w:t>
+      </w:r>
+      <w:proofErr w:type="gramEnd"/>
+      <w:r>
+        <w:rPr>
+          <w:noProof w:val="0"/>
+          <w:lang w:val="en-US"/>
+        </w:rPr>
+        <w:t xml:space="preserve"> and each team member has an individual presentation prepared</w:t>
       </w:r>
     </w:p>
     <w:p>
@@ -22267,8 +23624,8 @@
           <w:lang w:val="en-US"/>
         </w:rPr>
       </w:pPr>
-      <w:bookmarkStart w:id="73" w:name="_Ref39226630"/>
-      <w:bookmarkStart w:id="74" w:name="_Toc43055731"/>
+      <w:bookmarkStart w:id="75" w:name="_Ref39226630"/>
+      <w:bookmarkStart w:id="76" w:name="_Toc43055731"/>
       <w:r>
         <w:rPr>
           <w:noProof w:val="0"/>
@@ -22310,7 +23667,7 @@
         </w:rPr>
         <w:fldChar w:fldCharType="end"/>
       </w:r>
-      <w:bookmarkEnd w:id="73"/>
+      <w:bookmarkEnd w:id="75"/>
       <w:r>
         <w:rPr>
           <w:noProof w:val="0"/>
@@ -22339,7 +23696,7 @@
         </w:rPr>
         <w:t>delivery</w:t>
       </w:r>
-      <w:bookmarkEnd w:id="74"/>
+      <w:bookmarkEnd w:id="76"/>
     </w:p>
     <w:p>
       <w:pPr>
@@ -22468,6 +23825,7 @@
         </w:rPr>
         <w:t>ed to be finished on the June 15</w:t>
       </w:r>
+      <w:proofErr w:type="gramStart"/>
       <w:r>
         <w:rPr>
           <w:noProof w:val="0"/>
@@ -22497,6 +23855,7 @@
         </w:rPr>
         <w:t>ve</w:t>
       </w:r>
+      <w:proofErr w:type="gramEnd"/>
       <w:r>
         <w:rPr>
           <w:noProof w:val="0"/>
@@ -22596,8 +23955,8 @@
           <w:lang w:val="en-US"/>
         </w:rPr>
       </w:pPr>
-      <w:bookmarkStart w:id="75" w:name="_Ref39226647"/>
-      <w:bookmarkStart w:id="76" w:name="_Toc43055732"/>
+      <w:bookmarkStart w:id="77" w:name="_Ref39226647"/>
+      <w:bookmarkStart w:id="78" w:name="_Toc43055732"/>
       <w:r>
         <w:rPr>
           <w:noProof w:val="0"/>
@@ -22639,7 +23998,7 @@
         </w:rPr>
         <w:fldChar w:fldCharType="end"/>
       </w:r>
-      <w:bookmarkEnd w:id="75"/>
+      <w:bookmarkEnd w:id="77"/>
       <w:r>
         <w:rPr>
           <w:noProof w:val="0"/>
@@ -22661,7 +24020,7 @@
         </w:rPr>
         <w:t xml:space="preserve"> report delivery</w:t>
       </w:r>
-      <w:bookmarkEnd w:id="76"/>
+      <w:bookmarkEnd w:id="78"/>
     </w:p>
     <w:p>
       <w:pPr>
@@ -22832,6 +24191,7 @@
         </w:rPr>
         <w:t xml:space="preserve">On a brighter note development capacity is predicted to pick up starting on July </w:t>
       </w:r>
+      <w:proofErr w:type="gramStart"/>
       <w:r>
         <w:rPr>
           <w:noProof w:val="0"/>
@@ -22847,6 +24207,7 @@
         </w:rPr>
         <w:t>th</w:t>
       </w:r>
+      <w:proofErr w:type="gramEnd"/>
       <w:r>
         <w:rPr>
           <w:noProof w:val="0"/>
@@ -22915,12 +24276,12 @@
       <w:pPr>
         <w:pStyle w:val="Heading1"/>
       </w:pPr>
-      <w:bookmarkStart w:id="77" w:name="_Toc43055783"/>
+      <w:bookmarkStart w:id="79" w:name="_Toc43055783"/>
       <w:r>
         <w:lastRenderedPageBreak/>
         <w:t>Lexicon</w:t>
       </w:r>
-      <w:bookmarkEnd w:id="77"/>
+      <w:bookmarkEnd w:id="79"/>
     </w:p>
     <w:p>
       <w:pPr>
@@ -23167,13 +24528,11 @@
         </w:sectPr>
       </w:pPr>
     </w:p>
-    <w:bookmarkStart w:id="78" w:name="_Toc43055784" w:displacedByCustomXml="next"/>
+    <w:bookmarkStart w:id="80" w:name="_Toc43055784" w:displacedByCustomXml="next"/>
     <w:sdt>
       <w:sdtPr>
         <w:rPr>
           <w:rFonts w:asciiTheme="minorHAnsi" w:eastAsiaTheme="minorEastAsia" w:hAnsiTheme="minorHAnsi" w:cstheme="minorBidi"/>
-          <w:b w:val="0"/>
-          <w:bCs w:val="0"/>
           <w:color w:val="auto"/>
           <w:sz w:val="24"/>
           <w:szCs w:val="24"/>
@@ -23187,6 +24546,8 @@
       </w:sdtPr>
       <w:sdtEndPr>
         <w:rPr>
+          <w:b w:val="0"/>
+          <w:bCs w:val="0"/>
           <w:noProof w:val="0"/>
         </w:rPr>
       </w:sdtEndPr>
@@ -23198,7 +24559,7 @@
           <w:r>
             <w:t>References</w:t>
           </w:r>
-          <w:bookmarkEnd w:id="78"/>
+          <w:bookmarkEnd w:id="80"/>
         </w:p>
         <w:sdt>
           <w:sdtPr>
@@ -24808,12 +26169,12 @@
       <w:pPr>
         <w:pStyle w:val="Heading1"/>
       </w:pPr>
-      <w:bookmarkStart w:id="79" w:name="_Toc43055785"/>
+      <w:bookmarkStart w:id="81" w:name="_Toc43055785"/>
       <w:r>
         <w:lastRenderedPageBreak/>
         <w:t>Annex</w:t>
       </w:r>
-      <w:bookmarkEnd w:id="79"/>
+      <w:bookmarkEnd w:id="81"/>
     </w:p>
     <w:p>
       <w:pPr>
@@ -24828,7 +26189,7 @@
         </w:rPr>
         <w:t xml:space="preserve"> </w:t>
       </w:r>
-      <w:bookmarkStart w:id="80" w:name="_Toc43055786"/>
+      <w:bookmarkStart w:id="82" w:name="_Toc43055786"/>
       <w:r>
         <w:rPr>
           <w:noProof w:val="0"/>
@@ -24857,7 +26218,7 @@
         </w:rPr>
         <w:t xml:space="preserve"> of container dependencies</w:t>
       </w:r>
-      <w:bookmarkEnd w:id="80"/>
+      <w:bookmarkEnd w:id="82"/>
     </w:p>
     <w:p>
       <w:pPr>
@@ -25558,14 +26919,14 @@
           <w:lang w:val="en-US"/>
         </w:rPr>
       </w:pPr>
-      <w:bookmarkStart w:id="81" w:name="_Ref43026149"/>
-      <w:bookmarkStart w:id="82" w:name="_Toc43055787"/>
+      <w:bookmarkStart w:id="83" w:name="_Ref43026149"/>
+      <w:bookmarkStart w:id="84" w:name="_Toc43055787"/>
       <w:r>
         <w:lastRenderedPageBreak/>
         <w:t>Data Model</w:t>
       </w:r>
-      <w:bookmarkEnd w:id="81"/>
-      <w:bookmarkEnd w:id="82"/>
+      <w:bookmarkEnd w:id="83"/>
+      <w:bookmarkEnd w:id="84"/>
     </w:p>
     <w:p>
       <w:pPr>
@@ -25631,8 +26992,8 @@
       <w:pPr>
         <w:pStyle w:val="Caption"/>
       </w:pPr>
-      <w:bookmarkStart w:id="83" w:name="_Ref42942854"/>
-      <w:bookmarkStart w:id="84" w:name="_Toc43055733"/>
+      <w:bookmarkStart w:id="85" w:name="_Ref42942854"/>
+      <w:bookmarkStart w:id="86" w:name="_Toc43055733"/>
       <w:r>
         <w:t xml:space="preserve">Figure </w:t>
       </w:r>
@@ -25654,8 +27015,8 @@
       <w:r>
         <w:t xml:space="preserve"> – Data model</w:t>
       </w:r>
-      <w:bookmarkEnd w:id="83"/>
-      <w:bookmarkEnd w:id="84"/>
+      <w:bookmarkEnd w:id="85"/>
+      <w:bookmarkEnd w:id="86"/>
     </w:p>
     <w:sectPr>
       <w:pgSz w:w="16838" w:h="11906" w:orient="landscape"/>
@@ -26018,7 +27379,7 @@
               <v:shape id="_x0000_i1025" type="#_x0000_t75" style="width:136.5pt;height:43.5pt">
                 <v:imagedata r:id="rId1" o:title=""/>
               </v:shape>
-              <o:OLEObject Type="Embed" ProgID="Visio.Drawing.11" ShapeID="_x0000_i1025" DrawAspect="Content" ObjectID="_1653673440" r:id="rId2"/>
+              <o:OLEObject Type="Embed" ProgID="Visio.Drawing.11" ShapeID="_x0000_i1025" DrawAspect="Content" ObjectID="_1653676388" r:id="rId2"/>
             </w:object>
           </w:r>
         </w:p>
@@ -26964,8 +28325,8 @@
   <w:abstractNum w:abstractNumId="9" w15:restartNumberingAfterBreak="0">
     <w:nsid w:val="41FC1880"/>
     <w:multiLevelType w:val="hybridMultilevel"/>
-    <w:tmpl w:val="384ABD16"/>
-    <w:lvl w:ilvl="0" w:tplc="8904D244">
+    <w:tmpl w:val="C7349082"/>
+    <w:lvl w:ilvl="0" w:tplc="70B2FC86">
       <w:start w:val="1"/>
       <w:numFmt w:val="decimal"/>
       <w:pStyle w:val="Heading1"/>
@@ -28602,7 +29963,7 @@
     <w:autoRedefine/>
     <w:uiPriority w:val="9"/>
     <w:qFormat/>
-    <w:rsid w:val="00CD7822"/>
+    <w:rsid w:val="00406025"/>
     <w:pPr>
       <w:keepNext/>
       <w:keepLines/>
@@ -28611,7 +29972,6 @@
       </w:numPr>
       <w:spacing w:before="360" w:after="600"/>
       <w:ind w:left="426"/>
-      <w:jc w:val="left"/>
       <w:outlineLvl w:val="0"/>
     </w:pPr>
     <w:rPr>
@@ -28828,7 +30188,7 @@
     <w:basedOn w:val="DefaultParagraphFont"/>
     <w:link w:val="Heading1"/>
     <w:uiPriority w:val="9"/>
-    <w:rsid w:val="00CD7822"/>
+    <w:rsid w:val="00406025"/>
     <w:rPr>
       <w:rFonts w:asciiTheme="majorHAnsi" w:eastAsiaTheme="majorEastAsia" w:hAnsiTheme="majorHAnsi" w:cstheme="majorBidi"/>
       <w:b/>

</xml_diff>